<commit_message>
Document TP02 update Intro To Be Evaluated in Team
</commit_message>
<xml_diff>
--- a/Tp02.docx
+++ b/Tp02.docx
@@ -55,11 +55,285 @@
       </w:pPr>
       <w:r>
         <w:rPr/>
-        <w:t>Pour les tests, nous allo</w:t>
-      </w:r>
-      <w:r>
-        <w:rPr/>
-        <w:t xml:space="preserve">ns faire un système de test qui va couvrir le code testable. Les tests vont passer principalement le back-end et les critère de succès relier au back-end. </w:t>
+        <w:t xml:space="preserve">Pour les tests, nous allons faire un système de test qui va couvrir le code testable. Les tests vont passer principalement le back-end et les critère de succès relier au back-end.  </w:t>
+      </w:r>
+      <w:r>
+        <w:rPr/>
+        <w:t xml:space="preserve">On pourra tester la partie du code qui gère les élements important et les calcul pour le fonctionnement des fonctionnalités. </w:t>
+      </w:r>
+    </w:p>
+    <w:p>
+      <w:pPr>
+        <w:pStyle w:val="Normal"/>
+        <w:rPr/>
+      </w:pPr>
+      <w:r>
+        <w:rPr/>
+      </w:r>
+    </w:p>
+    <w:p>
+      <w:pPr>
+        <w:pStyle w:val="Normal"/>
+        <w:rPr/>
+      </w:pPr>
+      <w:r>
+        <w:rPr/>
+        <w:t>Voilà nos critères de succès :</w:t>
+      </w:r>
+    </w:p>
+    <w:p>
+      <w:pPr>
+        <w:pStyle w:val="Normal"/>
+        <w:rPr/>
+      </w:pPr>
+      <w:r>
+        <w:rPr/>
+      </w:r>
+    </w:p>
+    <w:p>
+      <w:pPr>
+        <w:pStyle w:val="Corpsdetexte"/>
+        <w:numPr>
+          <w:ilvl w:val="0"/>
+          <w:numId w:val="1"/>
+        </w:numPr>
+        <w:tabs>
+          <w:tab w:val="left" w:pos="0" w:leader="none"/>
+        </w:tabs>
+        <w:spacing w:before="0" w:after="0"/>
+        <w:ind w:left="707" w:right="0" w:hanging="283"/>
+        <w:rPr/>
+      </w:pPr>
+      <w:r>
+        <w:rPr/>
+        <w:t xml:space="preserve">Si le service n'est pas disponible, on affiche un message chargement en tentant de rejoindre le service. </w:t>
+      </w:r>
+    </w:p>
+    <w:p>
+      <w:pPr>
+        <w:pStyle w:val="Corpsdetexte"/>
+        <w:numPr>
+          <w:ilvl w:val="0"/>
+          <w:numId w:val="1"/>
+        </w:numPr>
+        <w:tabs>
+          <w:tab w:val="left" w:pos="0" w:leader="none"/>
+        </w:tabs>
+        <w:spacing w:before="0" w:after="0"/>
+        <w:ind w:left="707" w:right="0" w:hanging="283"/>
+        <w:rPr/>
+      </w:pPr>
+      <w:r>
+        <w:rPr/>
+        <w:t xml:space="preserve">Un grand rectangle s'affiche pour englober le plateau de jeu. </w:t>
+      </w:r>
+    </w:p>
+    <w:p>
+      <w:pPr>
+        <w:pStyle w:val="Corpsdetexte"/>
+        <w:numPr>
+          <w:ilvl w:val="0"/>
+          <w:numId w:val="1"/>
+        </w:numPr>
+        <w:tabs>
+          <w:tab w:val="left" w:pos="0" w:leader="none"/>
+        </w:tabs>
+        <w:spacing w:before="0" w:after="0"/>
+        <w:ind w:left="707" w:right="0" w:hanging="283"/>
+        <w:rPr/>
+      </w:pPr>
+      <w:r>
+        <w:rPr/>
+        <w:t xml:space="preserve">Une zone par joueur pour la main s'affiche et est suffisament grande pour contenir 10 cartes.. </w:t>
+      </w:r>
+    </w:p>
+    <w:p>
+      <w:pPr>
+        <w:pStyle w:val="Corpsdetexte"/>
+        <w:numPr>
+          <w:ilvl w:val="0"/>
+          <w:numId w:val="1"/>
+        </w:numPr>
+        <w:tabs>
+          <w:tab w:val="left" w:pos="0" w:leader="none"/>
+        </w:tabs>
+        <w:spacing w:before="0" w:after="0"/>
+        <w:ind w:left="707" w:right="0" w:hanging="283"/>
+        <w:rPr/>
+      </w:pPr>
+      <w:r>
+        <w:rPr/>
+        <w:t xml:space="preserve">Les cartes s'affichent dans la main du joueur courrant (self) et peut contenir jusqu'a 10 cartes. </w:t>
+      </w:r>
+    </w:p>
+    <w:p>
+      <w:pPr>
+        <w:pStyle w:val="Corpsdetexte"/>
+        <w:numPr>
+          <w:ilvl w:val="0"/>
+          <w:numId w:val="1"/>
+        </w:numPr>
+        <w:tabs>
+          <w:tab w:val="left" w:pos="0" w:leader="none"/>
+        </w:tabs>
+        <w:spacing w:before="0" w:after="0"/>
+        <w:ind w:left="707" w:right="0" w:hanging="283"/>
+        <w:rPr/>
+      </w:pPr>
+      <w:r>
+        <w:rPr/>
+        <w:t xml:space="preserve">Des card backs s'affichent pour representer les cartes dans la main du joueur adverse et peut contenir jusqu'a 10 cartes. </w:t>
+      </w:r>
+    </w:p>
+    <w:p>
+      <w:pPr>
+        <w:pStyle w:val="Corpsdetexte"/>
+        <w:numPr>
+          <w:ilvl w:val="0"/>
+          <w:numId w:val="1"/>
+        </w:numPr>
+        <w:tabs>
+          <w:tab w:val="left" w:pos="0" w:leader="none"/>
+        </w:tabs>
+        <w:spacing w:before="0" w:after="0"/>
+        <w:ind w:left="707" w:right="0" w:hanging="283"/>
+        <w:rPr/>
+      </w:pPr>
+      <w:r>
+        <w:rPr/>
+        <w:t xml:space="preserve">Une carte dans la main du joueur courrant affiche tous les details de la carte (Speed, Health, Power, Name). </w:t>
+      </w:r>
+    </w:p>
+    <w:p>
+      <w:pPr>
+        <w:pStyle w:val="Corpsdetexte"/>
+        <w:numPr>
+          <w:ilvl w:val="0"/>
+          <w:numId w:val="1"/>
+        </w:numPr>
+        <w:tabs>
+          <w:tab w:val="left" w:pos="0" w:leader="none"/>
+        </w:tabs>
+        <w:spacing w:before="0" w:after="0"/>
+        <w:ind w:left="707" w:right="0" w:hanging="283"/>
+        <w:rPr/>
+      </w:pPr>
+      <w:r>
+        <w:rPr/>
+        <w:t xml:space="preserve">Une carte dans la main du joueur adverse s'affiche comme un card back. </w:t>
+      </w:r>
+    </w:p>
+    <w:p>
+      <w:pPr>
+        <w:pStyle w:val="Corpsdetexte"/>
+        <w:numPr>
+          <w:ilvl w:val="0"/>
+          <w:numId w:val="1"/>
+        </w:numPr>
+        <w:tabs>
+          <w:tab w:val="left" w:pos="0" w:leader="none"/>
+        </w:tabs>
+        <w:spacing w:before="0" w:after="0"/>
+        <w:ind w:left="707" w:right="0" w:hanging="283"/>
+        <w:rPr/>
+      </w:pPr>
+      <w:r>
+        <w:rPr/>
+        <w:t xml:space="preserve">Une pile de carte (card back) s'affiche pour les graveyards et les decks des 2 joueurs. </w:t>
+      </w:r>
+    </w:p>
+    <w:p>
+      <w:pPr>
+        <w:pStyle w:val="Corpsdetexte"/>
+        <w:numPr>
+          <w:ilvl w:val="0"/>
+          <w:numId w:val="1"/>
+        </w:numPr>
+        <w:tabs>
+          <w:tab w:val="left" w:pos="0" w:leader="none"/>
+        </w:tabs>
+        <w:spacing w:before="0" w:after="0"/>
+        <w:ind w:left="707" w:right="0" w:hanging="283"/>
+        <w:rPr/>
+      </w:pPr>
+      <w:r>
+        <w:rPr/>
+        <w:t xml:space="preserve">Un compteur affiche le nombre de cartes restantes dans les graveyards et les decks des 2 joueurs. </w:t>
+      </w:r>
+    </w:p>
+    <w:p>
+      <w:pPr>
+        <w:pStyle w:val="Corpsdetexte"/>
+        <w:numPr>
+          <w:ilvl w:val="0"/>
+          <w:numId w:val="1"/>
+        </w:numPr>
+        <w:tabs>
+          <w:tab w:val="left" w:pos="0" w:leader="none"/>
+        </w:tabs>
+        <w:spacing w:before="0" w:after="0"/>
+        <w:ind w:left="707" w:right="0" w:hanging="283"/>
+        <w:rPr/>
+      </w:pPr>
+      <w:r>
+        <w:rPr/>
+        <w:t xml:space="preserve">Les champs de battaille s'affichent au milieu du board, avec suffisamment de place pour 7 minions de chaque cote. </w:t>
+      </w:r>
+    </w:p>
+    <w:p>
+      <w:pPr>
+        <w:pStyle w:val="Corpsdetexte"/>
+        <w:numPr>
+          <w:ilvl w:val="0"/>
+          <w:numId w:val="1"/>
+        </w:numPr>
+        <w:tabs>
+          <w:tab w:val="left" w:pos="0" w:leader="none"/>
+        </w:tabs>
+        <w:spacing w:before="0" w:after="0"/>
+        <w:ind w:left="707" w:right="0" w:hanging="283"/>
+        <w:rPr/>
+      </w:pPr>
+      <w:r>
+        <w:rPr/>
+        <w:t xml:space="preserve">Les cartes, minions, deck, graveyards s'affichent du cote du joueur auquel ils appartiennent. </w:t>
+      </w:r>
+    </w:p>
+    <w:p>
+      <w:pPr>
+        <w:pStyle w:val="Corpsdetexte"/>
+        <w:numPr>
+          <w:ilvl w:val="0"/>
+          <w:numId w:val="1"/>
+        </w:numPr>
+        <w:tabs>
+          <w:tab w:val="left" w:pos="0" w:leader="none"/>
+        </w:tabs>
+        <w:spacing w:before="0" w:after="0"/>
+        <w:ind w:left="707" w:right="0" w:hanging="283"/>
+        <w:rPr/>
+      </w:pPr>
+      <w:r>
+        <w:rPr/>
+        <w:t xml:space="preserve">Un minion s'affiche sur le champ de battaille et affiche ses informations (Speed, Health, Power, Name). </w:t>
+      </w:r>
+    </w:p>
+    <w:p>
+      <w:pPr>
+        <w:pStyle w:val="Corpsdetexte"/>
+        <w:numPr>
+          <w:ilvl w:val="0"/>
+          <w:numId w:val="1"/>
+        </w:numPr>
+        <w:tabs>
+          <w:tab w:val="left" w:pos="0" w:leader="none"/>
+        </w:tabs>
+        <w:ind w:left="707" w:right="0" w:hanging="283"/>
+        <w:rPr/>
+      </w:pPr>
+      <w:r>
+        <w:rPr/>
+        <w:t xml:space="preserve">Le nom de chaque joueur s'affiche de son côté du plateau de jeu. </w:t>
       </w:r>
     </w:p>
     <w:p>
@@ -211,6 +485,273 @@
     </w:sectPr>
   </w:body>
 </w:document>
+</file>
+
+<file path=word/numbering.xml><?xml version="1.0" encoding="utf-8"?>
+<w:numbering xmlns:w="http://schemas.openxmlformats.org/wordprocessingml/2006/main" xmlns:o="urn:schemas-microsoft-com:office:office" xmlns:r="http://schemas.openxmlformats.org/officeDocument/2006/relationships" xmlns:v="urn:schemas-microsoft-com:vml">
+  <w:abstractNum w:abstractNumId="1">
+    <w:lvl w:ilvl="0">
+      <w:start w:val="1"/>
+      <w:numFmt w:val="bullet"/>
+      <w:lvlText w:val=""/>
+      <w:lvlJc w:val="left"/>
+      <w:pPr>
+        <w:tabs>
+          <w:tab w:val="num" w:pos="707"/>
+        </w:tabs>
+        <w:ind w:left="707" w:hanging="283"/>
+      </w:pPr>
+      <w:rPr>
+        <w:rFonts w:ascii="Symbol" w:hAnsi="Symbol" w:cs="Symbol" w:hint="default"/>
+      </w:rPr>
+    </w:lvl>
+    <w:lvl w:ilvl="1">
+      <w:start w:val="1"/>
+      <w:numFmt w:val="bullet"/>
+      <w:lvlText w:val=""/>
+      <w:lvlJc w:val="left"/>
+      <w:pPr>
+        <w:tabs>
+          <w:tab w:val="num" w:pos="1414"/>
+        </w:tabs>
+        <w:ind w:left="1414" w:hanging="283"/>
+      </w:pPr>
+      <w:rPr>
+        <w:rFonts w:ascii="Symbol" w:hAnsi="Symbol" w:cs="Symbol" w:hint="default"/>
+      </w:rPr>
+    </w:lvl>
+    <w:lvl w:ilvl="2">
+      <w:start w:val="1"/>
+      <w:numFmt w:val="bullet"/>
+      <w:lvlText w:val=""/>
+      <w:lvlJc w:val="left"/>
+      <w:pPr>
+        <w:tabs>
+          <w:tab w:val="num" w:pos="2121"/>
+        </w:tabs>
+        <w:ind w:left="2121" w:hanging="283"/>
+      </w:pPr>
+      <w:rPr>
+        <w:rFonts w:ascii="Symbol" w:hAnsi="Symbol" w:cs="Symbol" w:hint="default"/>
+      </w:rPr>
+    </w:lvl>
+    <w:lvl w:ilvl="3">
+      <w:start w:val="1"/>
+      <w:numFmt w:val="bullet"/>
+      <w:lvlText w:val=""/>
+      <w:lvlJc w:val="left"/>
+      <w:pPr>
+        <w:tabs>
+          <w:tab w:val="num" w:pos="2828"/>
+        </w:tabs>
+        <w:ind w:left="2828" w:hanging="283"/>
+      </w:pPr>
+      <w:rPr>
+        <w:rFonts w:ascii="Symbol" w:hAnsi="Symbol" w:cs="Symbol" w:hint="default"/>
+      </w:rPr>
+    </w:lvl>
+    <w:lvl w:ilvl="4">
+      <w:start w:val="1"/>
+      <w:numFmt w:val="bullet"/>
+      <w:lvlText w:val=""/>
+      <w:lvlJc w:val="left"/>
+      <w:pPr>
+        <w:tabs>
+          <w:tab w:val="num" w:pos="3535"/>
+        </w:tabs>
+        <w:ind w:left="3535" w:hanging="283"/>
+      </w:pPr>
+      <w:rPr>
+        <w:rFonts w:ascii="Symbol" w:hAnsi="Symbol" w:cs="Symbol" w:hint="default"/>
+      </w:rPr>
+    </w:lvl>
+    <w:lvl w:ilvl="5">
+      <w:start w:val="1"/>
+      <w:numFmt w:val="bullet"/>
+      <w:lvlText w:val=""/>
+      <w:lvlJc w:val="left"/>
+      <w:pPr>
+        <w:tabs>
+          <w:tab w:val="num" w:pos="4242"/>
+        </w:tabs>
+        <w:ind w:left="4242" w:hanging="283"/>
+      </w:pPr>
+      <w:rPr>
+        <w:rFonts w:ascii="Symbol" w:hAnsi="Symbol" w:cs="Symbol" w:hint="default"/>
+      </w:rPr>
+    </w:lvl>
+    <w:lvl w:ilvl="6">
+      <w:start w:val="1"/>
+      <w:numFmt w:val="bullet"/>
+      <w:lvlText w:val=""/>
+      <w:lvlJc w:val="left"/>
+      <w:pPr>
+        <w:tabs>
+          <w:tab w:val="num" w:pos="4949"/>
+        </w:tabs>
+        <w:ind w:left="4949" w:hanging="283"/>
+      </w:pPr>
+      <w:rPr>
+        <w:rFonts w:ascii="Symbol" w:hAnsi="Symbol" w:cs="Symbol" w:hint="default"/>
+      </w:rPr>
+    </w:lvl>
+    <w:lvl w:ilvl="7">
+      <w:start w:val="1"/>
+      <w:numFmt w:val="bullet"/>
+      <w:lvlText w:val=""/>
+      <w:lvlJc w:val="left"/>
+      <w:pPr>
+        <w:tabs>
+          <w:tab w:val="num" w:pos="5656"/>
+        </w:tabs>
+        <w:ind w:left="5656" w:hanging="283"/>
+      </w:pPr>
+      <w:rPr>
+        <w:rFonts w:ascii="Symbol" w:hAnsi="Symbol" w:cs="Symbol" w:hint="default"/>
+      </w:rPr>
+    </w:lvl>
+    <w:lvl w:ilvl="8">
+      <w:start w:val="1"/>
+      <w:numFmt w:val="bullet"/>
+      <w:lvlText w:val=""/>
+      <w:lvlJc w:val="left"/>
+      <w:pPr>
+        <w:tabs>
+          <w:tab w:val="num" w:pos="6363"/>
+        </w:tabs>
+        <w:ind w:left="6363" w:hanging="283"/>
+      </w:pPr>
+      <w:rPr>
+        <w:rFonts w:ascii="Symbol" w:hAnsi="Symbol" w:cs="Symbol" w:hint="default"/>
+      </w:rPr>
+    </w:lvl>
+  </w:abstractNum>
+  <w:abstractNum w:abstractNumId="2">
+    <w:lvl w:ilvl="0">
+      <w:start w:val="1"/>
+      <w:numFmt w:val="none"/>
+      <w:suff w:val="nothing"/>
+      <w:lvlText w:val=""/>
+      <w:lvlJc w:val="left"/>
+      <w:pPr>
+        <w:tabs>
+          <w:tab w:val="num" w:pos="432"/>
+        </w:tabs>
+        <w:ind w:left="432" w:hanging="432"/>
+      </w:pPr>
+    </w:lvl>
+    <w:lvl w:ilvl="1">
+      <w:start w:val="1"/>
+      <w:numFmt w:val="none"/>
+      <w:suff w:val="nothing"/>
+      <w:lvlText w:val=""/>
+      <w:lvlJc w:val="left"/>
+      <w:pPr>
+        <w:tabs>
+          <w:tab w:val="num" w:pos="576"/>
+        </w:tabs>
+        <w:ind w:left="576" w:hanging="576"/>
+      </w:pPr>
+    </w:lvl>
+    <w:lvl w:ilvl="2">
+      <w:start w:val="1"/>
+      <w:numFmt w:val="none"/>
+      <w:suff w:val="nothing"/>
+      <w:lvlText w:val=""/>
+      <w:lvlJc w:val="left"/>
+      <w:pPr>
+        <w:tabs>
+          <w:tab w:val="num" w:pos="720"/>
+        </w:tabs>
+        <w:ind w:left="720" w:hanging="720"/>
+      </w:pPr>
+    </w:lvl>
+    <w:lvl w:ilvl="3">
+      <w:start w:val="1"/>
+      <w:numFmt w:val="none"/>
+      <w:suff w:val="nothing"/>
+      <w:lvlText w:val=""/>
+      <w:lvlJc w:val="left"/>
+      <w:pPr>
+        <w:tabs>
+          <w:tab w:val="num" w:pos="864"/>
+        </w:tabs>
+        <w:ind w:left="864" w:hanging="864"/>
+      </w:pPr>
+    </w:lvl>
+    <w:lvl w:ilvl="4">
+      <w:start w:val="1"/>
+      <w:numFmt w:val="none"/>
+      <w:suff w:val="nothing"/>
+      <w:lvlText w:val=""/>
+      <w:lvlJc w:val="left"/>
+      <w:pPr>
+        <w:tabs>
+          <w:tab w:val="num" w:pos="1008"/>
+        </w:tabs>
+        <w:ind w:left="1008" w:hanging="1008"/>
+      </w:pPr>
+    </w:lvl>
+    <w:lvl w:ilvl="5">
+      <w:start w:val="1"/>
+      <w:numFmt w:val="none"/>
+      <w:suff w:val="nothing"/>
+      <w:lvlText w:val=""/>
+      <w:lvlJc w:val="left"/>
+      <w:pPr>
+        <w:tabs>
+          <w:tab w:val="num" w:pos="1152"/>
+        </w:tabs>
+        <w:ind w:left="1152" w:hanging="1152"/>
+      </w:pPr>
+    </w:lvl>
+    <w:lvl w:ilvl="6">
+      <w:start w:val="1"/>
+      <w:numFmt w:val="none"/>
+      <w:suff w:val="nothing"/>
+      <w:lvlText w:val=""/>
+      <w:lvlJc w:val="left"/>
+      <w:pPr>
+        <w:tabs>
+          <w:tab w:val="num" w:pos="1296"/>
+        </w:tabs>
+        <w:ind w:left="1296" w:hanging="1296"/>
+      </w:pPr>
+    </w:lvl>
+    <w:lvl w:ilvl="7">
+      <w:start w:val="1"/>
+      <w:numFmt w:val="none"/>
+      <w:suff w:val="nothing"/>
+      <w:lvlText w:val=""/>
+      <w:lvlJc w:val="left"/>
+      <w:pPr>
+        <w:tabs>
+          <w:tab w:val="num" w:pos="1440"/>
+        </w:tabs>
+        <w:ind w:left="1440" w:hanging="1440"/>
+      </w:pPr>
+    </w:lvl>
+    <w:lvl w:ilvl="8">
+      <w:start w:val="1"/>
+      <w:numFmt w:val="none"/>
+      <w:suff w:val="nothing"/>
+      <w:lvlText w:val=""/>
+      <w:lvlJc w:val="left"/>
+      <w:pPr>
+        <w:tabs>
+          <w:tab w:val="num" w:pos="1584"/>
+        </w:tabs>
+        <w:ind w:left="1584" w:hanging="1584"/>
+      </w:pPr>
+    </w:lvl>
+  </w:abstractNum>
+  <w:num w:numId="1">
+    <w:abstractNumId w:val="1"/>
+  </w:num>
+  <w:num w:numId="2">
+    <w:abstractNumId w:val="2"/>
+  </w:num>
+</w:numbering>
 </file>
 
 <file path=word/styles.xml><?xml version="1.0" encoding="utf-8"?>
@@ -261,6 +802,12 @@
       <w:color w:val="365F91"/>
       <w:sz w:val="28"/>
       <w:szCs w:val="28"/>
+    </w:rPr>
+  </w:style>
+  <w:style w:type="character" w:styleId="Puces">
+    <w:name w:val="Puces"/>
+    <w:rPr>
+      <w:rFonts w:ascii="OpenSymbol" w:hAnsi="OpenSymbol" w:eastAsia="OpenSymbol" w:cs="OpenSymbol"/>
     </w:rPr>
   </w:style>
   <w:style w:type="paragraph" w:styleId="Titre">

</xml_diff>

<commit_message>
quelques stratégies de tests unitaires ajoutés dans tp2
</commit_message>
<xml_diff>
--- a/Tp02.docx
+++ b/Tp02.docx
@@ -34,13 +34,7 @@
         <w:rPr>
           <w:lang w:eastAsia="en-US"/>
         </w:rPr>
-        <w:t xml:space="preserve"> – Décrivez vos objectifs principaux et vos critères de succès. Par exemple, allez-vous concentrer vos efforts de test sur certaines parties de votre système ou tenter de tout tester de façon uniforme? Pourquoi? Allez-vous tester seulement les besoins fonc</w:t>
-      </w:r>
-      <w:r>
-        <w:rPr>
-          <w:lang w:eastAsia="en-US"/>
-        </w:rPr>
-        <w:t>tionnels, ou avez-vous des besoins non-fonctionnels à tester également? Comment allez-vous déterminer à quel point vous aurez suffisamment testé votre système?</w:t>
+        <w:t xml:space="preserve"> – Décrivez vos objectifs principaux et vos critères de succès. Par exemple, allez-vous concentrer vos efforts de test sur certaines parties de votre système ou tenter de tout tester de façon uniforme? Pourquoi? Allez-vous tester seulement les besoins fonctionnels, ou avez-vous des besoins non-fonctionnels à tester également? Comment allez-vous déterminer à quel point vous aurez suffisamment testé votre système?</w:t>
       </w:r>
     </w:p>
     <w:p>
@@ -245,44 +239,18 @@
         </w:rPr>
         <w:t xml:space="preserve">etc. </w:t>
       </w:r>
-      <w:bookmarkStart w:id="0" w:name="_GoBack"/>
-      <w:bookmarkEnd w:id="0"/>
-    </w:p>
-    <w:p>
-      <w:pPr>
-        <w:rPr>
-          <w:lang w:eastAsia="en-US"/>
-        </w:rPr>
-      </w:pPr>
-      <w:r>
-        <w:rPr>
-          <w:lang w:eastAsia="en-US"/>
-        </w:rPr>
-        <w:t>De plus une attention particulière sera porté</w:t>
-      </w:r>
-      <w:r>
-        <w:rPr>
-          <w:lang w:eastAsia="en-US"/>
-        </w:rPr>
-        <w:t>e</w:t>
-      </w:r>
-      <w:r>
-        <w:rPr>
-          <w:lang w:eastAsia="en-US"/>
-        </w:rPr>
-        <w:t xml:space="preserve"> sur l’authentification, les parties de cartes en cours et les fil</w:t>
-      </w:r>
-      <w:r>
-        <w:rPr>
-          <w:lang w:eastAsia="en-US"/>
-        </w:rPr>
-        <w:t>e</w:t>
-      </w:r>
-      <w:r>
-        <w:rPr>
-          <w:lang w:eastAsia="en-US"/>
-        </w:rPr>
-        <w:t>s d’attente car ils représentent les fonctionnalités clé du logiciel</w:t>
+    </w:p>
+    <w:p>
+      <w:pPr>
+        <w:rPr>
+          <w:lang w:eastAsia="en-US"/>
+        </w:rPr>
+      </w:pPr>
+      <w:r>
+        <w:rPr>
+          <w:lang w:eastAsia="en-US"/>
+        </w:rPr>
+        <w:t>De plus une attention particulière sera portée sur l’authentification, les parties de cartes en cours et les files d’attente car ils représentent les fonctionnalités clé du logiciel</w:t>
       </w:r>
       <w:r>
         <w:rPr>
@@ -595,13 +563,7 @@
         <w:rPr>
           <w:color w:val="FF0000"/>
         </w:rPr>
-        <w:t>Pour les tests, nous allons faire un système de test qui va couvrir le code testable. Les tests</w:t>
-      </w:r>
-      <w:r>
-        <w:rPr>
-          <w:color w:val="FF0000"/>
-        </w:rPr>
-        <w:t xml:space="preserve"> vont passer principalement le </w:t>
+        <w:t xml:space="preserve">Pour les tests, nous allons faire un système de test qui va couvrir le code testable. Les tests vont passer principalement le </w:t>
       </w:r>
       <w:proofErr w:type="spellStart"/>
       <w:r>
@@ -720,13 +682,7 @@
         <w:rPr>
           <w:color w:val="FF0000"/>
         </w:rPr>
-        <w:t>Si le servi</w:t>
-      </w:r>
-      <w:r>
-        <w:rPr>
-          <w:color w:val="FF0000"/>
-        </w:rPr>
-        <w:t xml:space="preserve">ce n'est pas disponible, on affiche un message chargement en tentant de rejoindre le service. </w:t>
+        <w:t xml:space="preserve">Si le service n'est pas disponible, on affiche un message chargement en tentant de rejoindre le service. </w:t>
       </w:r>
     </w:p>
     <w:p>
@@ -820,13 +776,7 @@
         <w:rPr>
           <w:color w:val="FF0000"/>
         </w:rPr>
-        <w:t>Le</w:t>
-      </w:r>
-      <w:r>
-        <w:rPr>
-          <w:color w:val="FF0000"/>
-        </w:rPr>
-        <w:t xml:space="preserve">s cartes s'affichent dans la main du joueur </w:t>
+        <w:t xml:space="preserve">Les cartes s'affichent dans la main du joueur </w:t>
       </w:r>
       <w:proofErr w:type="spellStart"/>
       <w:r>
@@ -933,13 +883,7 @@
         <w:rPr>
           <w:color w:val="FF0000"/>
         </w:rPr>
-        <w:t>cou</w:t>
-      </w:r>
-      <w:r>
-        <w:rPr>
-          <w:color w:val="FF0000"/>
-        </w:rPr>
-        <w:t>rrant</w:t>
+        <w:t>courrant</w:t>
       </w:r>
       <w:proofErr w:type="spellEnd"/>
       <w:r>
@@ -1082,13 +1026,7 @@
         <w:rPr>
           <w:color w:val="FF0000"/>
         </w:rPr>
-        <w:t>Un compteur affiche l</w:t>
-      </w:r>
-      <w:r>
-        <w:rPr>
-          <w:color w:val="FF0000"/>
-        </w:rPr>
-        <w:t xml:space="preserve">e nombre de cartes restantes dans les </w:t>
+        <w:t xml:space="preserve">Un compteur affiche le nombre de cartes restantes dans les </w:t>
       </w:r>
       <w:proofErr w:type="spellStart"/>
       <w:r>
@@ -1216,13 +1154,7 @@
         <w:rPr>
           <w:color w:val="FF0000"/>
         </w:rPr>
-        <w:t xml:space="preserve"> du jo</w:t>
-      </w:r>
-      <w:r>
-        <w:rPr>
-          <w:color w:val="FF0000"/>
-        </w:rPr>
-        <w:t xml:space="preserve">ueur auquel ils appartiennent. </w:t>
+        <w:t xml:space="preserve"> du joueur auquel ils appartiennent. </w:t>
       </w:r>
     </w:p>
     <w:p>
@@ -1330,26 +1262,721 @@
         <w:rPr>
           <w:lang w:eastAsia="en-US"/>
         </w:rPr>
-        <w:t xml:space="preserve"> – Décrivez chaque groupe de tests</w:t>
-      </w:r>
-      <w:r>
-        <w:rPr>
-          <w:lang w:eastAsia="en-US"/>
-        </w:rPr>
-        <w:t xml:space="preserve"> défini, ainsi que ses objectifs et ses conditions de succès. Pour les tests unitaires, il est suffisant de décrire la stratégie générale des tests pour chaque classe (et non pas de décrire précisément chacun des tests). En particulier, n’incluez pas de co</w:t>
-      </w:r>
-      <w:r>
-        <w:rPr>
-          <w:lang w:eastAsia="en-US"/>
-        </w:rPr>
-        <w:t>de dans votre remise. Par exemple, pour une classe responsable de transformer du texte, vous pouvez mentionner que vous utiliserez une série d’entrées et de sorties générées manuellement, et de complexité variable. Mentionnez aussi comment vous prévoyez te</w:t>
-      </w:r>
-      <w:r>
-        <w:rPr>
-          <w:lang w:eastAsia="en-US"/>
-        </w:rPr>
-        <w:t>ster les cas d’exception (par exemple, quels types d’exceptions vous désirez tester), si applicable.</w:t>
-      </w:r>
+        <w:t xml:space="preserve"> – Décrivez chaque groupe de tests défini, ainsi que ses objectifs et ses conditions de succès. Pour les tests unitaires, il est suffisant de décrire la stratégie générale des tests pour chaque classe (et non pas de décrire précisément chacun des tests). En particulier, n’incluez pas de code dans votre remise. Par exemple, pour une classe responsable de transformer du texte, vous pouvez mentionner que vous utiliserez une série d’entrées et de sorties générées manuellement, et de complexité variable. Mentionnez aussi comment vous prévoyez tester les cas d’exception (par exemple, quels types d’exceptions vous désirez tester), si applicable.</w:t>
+      </w:r>
+    </w:p>
+    <w:p>
+      <w:pPr>
+        <w:rPr>
+          <w:lang w:eastAsia="en-US"/>
+        </w:rPr>
+      </w:pPr>
+    </w:p>
+    <w:p>
+      <w:pPr>
+        <w:rPr>
+          <w:b/>
+          <w:lang w:eastAsia="en-US"/>
+        </w:rPr>
+      </w:pPr>
+    </w:p>
+    <w:p>
+      <w:pPr>
+        <w:rPr>
+          <w:b/>
+          <w:lang w:eastAsia="en-US"/>
+        </w:rPr>
+      </w:pPr>
+    </w:p>
+    <w:p>
+      <w:pPr>
+        <w:rPr>
+          <w:b/>
+          <w:lang w:eastAsia="en-US"/>
+        </w:rPr>
+      </w:pPr>
+    </w:p>
+    <w:p>
+      <w:pPr>
+        <w:rPr>
+          <w:b/>
+          <w:lang w:eastAsia="en-US"/>
+        </w:rPr>
+      </w:pPr>
+    </w:p>
+    <w:p>
+      <w:pPr>
+        <w:rPr>
+          <w:b/>
+          <w:lang w:eastAsia="en-US"/>
+        </w:rPr>
+      </w:pPr>
+    </w:p>
+    <w:p>
+      <w:pPr>
+        <w:rPr>
+          <w:b/>
+          <w:lang w:eastAsia="en-US"/>
+        </w:rPr>
+      </w:pPr>
+    </w:p>
+    <w:p>
+      <w:pPr>
+        <w:rPr>
+          <w:b/>
+          <w:lang w:eastAsia="en-US"/>
+        </w:rPr>
+      </w:pPr>
+    </w:p>
+    <w:p>
+      <w:pPr>
+        <w:rPr>
+          <w:b/>
+          <w:lang w:eastAsia="en-US"/>
+        </w:rPr>
+      </w:pPr>
+      <w:r>
+        <w:rPr>
+          <w:b/>
+          <w:lang w:eastAsia="en-US"/>
+        </w:rPr>
+        <w:lastRenderedPageBreak/>
+        <w:t>Les tests unitaires</w:t>
+      </w:r>
+    </w:p>
+    <w:p>
+      <w:pPr>
+        <w:rPr>
+          <w:b/>
+          <w:lang w:eastAsia="en-US"/>
+        </w:rPr>
+      </w:pPr>
+    </w:p>
+    <w:p>
+      <w:pPr>
+        <w:rPr>
+          <w:lang w:eastAsia="en-US"/>
+        </w:rPr>
+      </w:pPr>
+      <w:r>
+        <w:rPr>
+          <w:lang w:eastAsia="en-US"/>
+        </w:rPr>
+        <w:t>Tests effectués avec l’implémentation des blocs @</w:t>
+      </w:r>
+      <w:proofErr w:type="spellStart"/>
+      <w:r>
+        <w:rPr>
+          <w:lang w:eastAsia="en-US"/>
+        </w:rPr>
+        <w:t>Before</w:t>
+      </w:r>
+      <w:proofErr w:type="spellEnd"/>
+      <w:r>
+        <w:rPr>
+          <w:lang w:eastAsia="en-US"/>
+        </w:rPr>
+        <w:t xml:space="preserve"> et @</w:t>
+      </w:r>
+      <w:proofErr w:type="spellStart"/>
+      <w:r>
+        <w:rPr>
+          <w:lang w:eastAsia="en-US"/>
+        </w:rPr>
+        <w:t>After</w:t>
+      </w:r>
+      <w:proofErr w:type="spellEnd"/>
+      <w:r>
+        <w:rPr>
+          <w:lang w:eastAsia="en-US"/>
+        </w:rPr>
+        <w:t xml:space="preserve"> pour s’assurer de rester DRY.</w:t>
+      </w:r>
+    </w:p>
+    <w:p>
+      <w:pPr>
+        <w:rPr>
+          <w:b/>
+          <w:lang w:eastAsia="en-US"/>
+        </w:rPr>
+      </w:pPr>
+    </w:p>
+    <w:p>
+      <w:pPr>
+        <w:rPr>
+          <w:u w:val="single"/>
+          <w:lang w:eastAsia="en-US"/>
+        </w:rPr>
+      </w:pPr>
+      <w:proofErr w:type="spellStart"/>
+      <w:r>
+        <w:rPr>
+          <w:u w:val="single"/>
+          <w:lang w:eastAsia="en-US"/>
+        </w:rPr>
+        <w:t>DeckEditingService</w:t>
+      </w:r>
+      <w:proofErr w:type="spellEnd"/>
+      <w:r>
+        <w:rPr>
+          <w:u w:val="single"/>
+          <w:lang w:eastAsia="en-US"/>
+        </w:rPr>
+        <w:t xml:space="preserve"> </w:t>
+      </w:r>
+    </w:p>
+    <w:p>
+      <w:pPr>
+        <w:rPr>
+          <w:lang w:eastAsia="en-US"/>
+        </w:rPr>
+      </w:pPr>
+    </w:p>
+    <w:p>
+      <w:pPr>
+        <w:rPr>
+          <w:lang w:eastAsia="en-US"/>
+        </w:rPr>
+      </w:pPr>
+      <w:r>
+        <w:rPr>
+          <w:lang w:eastAsia="en-US"/>
+        </w:rPr>
+        <w:t>Tester le service avec des paquets de cartes au caractéristiques variables (nombre de cartes, nombre de caractères dans le nom, etc.) conformes et non-conformes. Faire des assertions d’exceptions personnalisées lancées lorsque le paquet de cartes est non conforme.</w:t>
+      </w:r>
+    </w:p>
+    <w:p>
+      <w:pPr>
+        <w:rPr>
+          <w:lang w:eastAsia="en-US"/>
+        </w:rPr>
+      </w:pPr>
+    </w:p>
+    <w:p>
+      <w:pPr>
+        <w:rPr>
+          <w:u w:val="single"/>
+          <w:lang w:eastAsia="en-US"/>
+        </w:rPr>
+      </w:pPr>
+      <w:proofErr w:type="spellStart"/>
+      <w:r>
+        <w:rPr>
+          <w:u w:val="single"/>
+          <w:lang w:eastAsia="en-US"/>
+        </w:rPr>
+        <w:t>ConnectionUtils</w:t>
+      </w:r>
+      <w:proofErr w:type="spellEnd"/>
+    </w:p>
+    <w:p>
+      <w:pPr>
+        <w:rPr>
+          <w:lang w:eastAsia="en-US"/>
+        </w:rPr>
+      </w:pPr>
+    </w:p>
+    <w:p>
+      <w:pPr>
+        <w:rPr>
+          <w:lang w:eastAsia="en-US"/>
+        </w:rPr>
+      </w:pPr>
+      <w:r>
+        <w:rPr>
+          <w:lang w:eastAsia="en-US"/>
+        </w:rPr>
+        <w:t>Tester les méthodes utilitaires avec des informations utilisateurs variables</w:t>
+      </w:r>
+      <w:r>
+        <w:rPr>
+          <w:lang w:eastAsia="en-US"/>
+        </w:rPr>
+        <w:t xml:space="preserve"> (mots de passes, nom d’usager, etc.)</w:t>
+      </w:r>
+    </w:p>
+    <w:p>
+      <w:pPr>
+        <w:rPr>
+          <w:lang w:eastAsia="en-US"/>
+        </w:rPr>
+      </w:pPr>
+    </w:p>
+    <w:p>
+      <w:pPr>
+        <w:rPr>
+          <w:u w:val="single"/>
+          <w:lang w:eastAsia="en-US"/>
+        </w:rPr>
+      </w:pPr>
+      <w:proofErr w:type="spellStart"/>
+      <w:r>
+        <w:rPr>
+          <w:u w:val="single"/>
+          <w:lang w:eastAsia="en-US"/>
+        </w:rPr>
+        <w:t>GameService</w:t>
+      </w:r>
+      <w:proofErr w:type="spellEnd"/>
+    </w:p>
+    <w:p>
+      <w:pPr>
+        <w:rPr>
+          <w:lang w:eastAsia="en-US"/>
+        </w:rPr>
+      </w:pPr>
+    </w:p>
+    <w:p>
+      <w:pPr>
+        <w:rPr>
+          <w:lang w:eastAsia="en-US"/>
+        </w:rPr>
+      </w:pPr>
+      <w:r>
+        <w:rPr>
+          <w:lang w:eastAsia="en-US"/>
+        </w:rPr>
+        <w:t>Tester le service avec plusieurs rapports spécifiques entre des</w:t>
+      </w:r>
+      <w:r>
+        <w:rPr>
+          <w:lang w:eastAsia="en-US"/>
+        </w:rPr>
+        <w:t xml:space="preserve"> actions</w:t>
+      </w:r>
+      <w:r>
+        <w:rPr>
+          <w:lang w:eastAsia="en-US"/>
+        </w:rPr>
+        <w:t xml:space="preserve"> pour vérifier le </w:t>
+      </w:r>
+      <w:r>
+        <w:rPr>
+          <w:lang w:eastAsia="en-US"/>
+        </w:rPr>
+        <w:t>déroulement du programme selon le</w:t>
+      </w:r>
+      <w:r>
+        <w:rPr>
+          <w:lang w:eastAsia="en-US"/>
+        </w:rPr>
+        <w:t xml:space="preserve"> type d’actions, les caractéristiques des minions, etc</w:t>
+      </w:r>
+      <w:r>
+        <w:rPr>
+          <w:lang w:eastAsia="en-US"/>
+        </w:rPr>
+        <w:t>.</w:t>
+      </w:r>
+    </w:p>
+    <w:p>
+      <w:pPr>
+        <w:rPr>
+          <w:lang w:eastAsia="en-US"/>
+        </w:rPr>
+      </w:pPr>
+    </w:p>
+    <w:p>
+      <w:pPr>
+        <w:rPr>
+          <w:u w:val="single"/>
+          <w:lang w:eastAsia="en-US"/>
+        </w:rPr>
+      </w:pPr>
+      <w:proofErr w:type="spellStart"/>
+      <w:r>
+        <w:rPr>
+          <w:u w:val="single"/>
+          <w:lang w:eastAsia="en-US"/>
+        </w:rPr>
+        <w:t>LoginService</w:t>
+      </w:r>
+      <w:proofErr w:type="spellEnd"/>
+    </w:p>
+    <w:p>
+      <w:pPr>
+        <w:rPr>
+          <w:lang w:eastAsia="en-US"/>
+        </w:rPr>
+      </w:pPr>
+    </w:p>
+    <w:p>
+      <w:pPr>
+        <w:rPr>
+          <w:lang w:eastAsia="en-US"/>
+        </w:rPr>
+      </w:pPr>
+      <w:r>
+        <w:rPr>
+          <w:lang w:eastAsia="en-US"/>
+        </w:rPr>
+        <w:t>Tester l</w:t>
+      </w:r>
+      <w:r>
+        <w:rPr>
+          <w:lang w:eastAsia="en-US"/>
+        </w:rPr>
+        <w:t>’authentification des informations</w:t>
+      </w:r>
+      <w:r>
+        <w:rPr>
+          <w:lang w:eastAsia="en-US"/>
+        </w:rPr>
+        <w:t xml:space="preserve">, </w:t>
+      </w:r>
+      <w:r>
+        <w:rPr>
+          <w:lang w:eastAsia="en-US"/>
+        </w:rPr>
+        <w:t>l’</w:t>
+      </w:r>
+      <w:r>
+        <w:rPr>
+          <w:lang w:eastAsia="en-US"/>
+        </w:rPr>
+        <w:t>ajout d’</w:t>
+      </w:r>
+      <w:r>
+        <w:rPr>
+          <w:lang w:eastAsia="en-US"/>
+        </w:rPr>
+        <w:t xml:space="preserve">un </w:t>
+      </w:r>
+      <w:r>
+        <w:rPr>
+          <w:lang w:eastAsia="en-US"/>
+        </w:rPr>
+        <w:t xml:space="preserve">utilisateur et </w:t>
+      </w:r>
+      <w:r>
+        <w:rPr>
+          <w:lang w:eastAsia="en-US"/>
+        </w:rPr>
+        <w:t xml:space="preserve">la </w:t>
+      </w:r>
+      <w:r>
+        <w:rPr>
+          <w:lang w:eastAsia="en-US"/>
+        </w:rPr>
+        <w:t>suppression d’un utilisateur</w:t>
+      </w:r>
+      <w:r>
+        <w:rPr>
+          <w:lang w:eastAsia="en-US"/>
+        </w:rPr>
+        <w:t xml:space="preserve"> avec un utilisateur valide, des informations utilisateurs variables et un </w:t>
+      </w:r>
+      <w:proofErr w:type="spellStart"/>
+      <w:r>
+        <w:rPr>
+          <w:lang w:eastAsia="en-US"/>
+        </w:rPr>
+        <w:t>mock</w:t>
+      </w:r>
+      <w:proofErr w:type="spellEnd"/>
+      <w:r>
+        <w:rPr>
+          <w:lang w:eastAsia="en-US"/>
+        </w:rPr>
+        <w:t xml:space="preserve"> du repository d’utilisateurs.</w:t>
+      </w:r>
+    </w:p>
+    <w:p>
+      <w:pPr>
+        <w:rPr>
+          <w:lang w:eastAsia="en-US"/>
+        </w:rPr>
+      </w:pPr>
+    </w:p>
+    <w:p>
+      <w:pPr>
+        <w:rPr>
+          <w:lang w:eastAsia="en-US"/>
+        </w:rPr>
+      </w:pPr>
+      <w:r>
+        <w:rPr>
+          <w:lang w:eastAsia="en-US"/>
+        </w:rPr>
+        <w:t>Tester l</w:t>
+      </w:r>
+      <w:r>
+        <w:rPr>
+          <w:lang w:eastAsia="en-US"/>
+        </w:rPr>
+        <w:t>a construction et l’</w:t>
+      </w:r>
+      <w:r>
+        <w:rPr>
+          <w:lang w:eastAsia="en-US"/>
+        </w:rPr>
+        <w:t xml:space="preserve">attribution d’un deck par défaut avec un </w:t>
+      </w:r>
+      <w:proofErr w:type="spellStart"/>
+      <w:r>
+        <w:rPr>
+          <w:lang w:eastAsia="en-US"/>
+        </w:rPr>
+        <w:t>mock</w:t>
+      </w:r>
+      <w:proofErr w:type="spellEnd"/>
+      <w:r>
+        <w:rPr>
+          <w:lang w:eastAsia="en-US"/>
+        </w:rPr>
+        <w:t xml:space="preserve"> du repository de cartes </w:t>
+      </w:r>
+      <w:r>
+        <w:rPr>
+          <w:lang w:eastAsia="en-US"/>
+        </w:rPr>
+        <w:t xml:space="preserve">ainsi qu’un paquet de cartes </w:t>
+      </w:r>
+      <w:proofErr w:type="spellStart"/>
+      <w:r>
+        <w:rPr>
+          <w:lang w:eastAsia="en-US"/>
+        </w:rPr>
+        <w:t>dummy</w:t>
+      </w:r>
+      <w:proofErr w:type="spellEnd"/>
+      <w:r>
+        <w:rPr>
+          <w:lang w:eastAsia="en-US"/>
+        </w:rPr>
+        <w:t>.</w:t>
+      </w:r>
+    </w:p>
+    <w:p>
+      <w:pPr>
+        <w:rPr>
+          <w:lang w:eastAsia="en-US"/>
+        </w:rPr>
+      </w:pPr>
+    </w:p>
+    <w:p>
+      <w:pPr>
+        <w:rPr>
+          <w:lang w:eastAsia="en-US"/>
+        </w:rPr>
+      </w:pPr>
+      <w:r>
+        <w:rPr>
+          <w:lang w:eastAsia="en-US"/>
+        </w:rPr>
+        <w:t xml:space="preserve">Isoler chacun des cas valides et invalides </w:t>
+      </w:r>
+      <w:r>
+        <w:rPr>
+          <w:lang w:eastAsia="en-US"/>
+        </w:rPr>
+        <w:t xml:space="preserve">des méthodes </w:t>
+      </w:r>
+      <w:r>
+        <w:rPr>
+          <w:lang w:eastAsia="en-US"/>
+        </w:rPr>
+        <w:t xml:space="preserve">avec des assertions et utiliser </w:t>
+      </w:r>
+      <w:proofErr w:type="spellStart"/>
+      <w:r>
+        <w:rPr>
+          <w:lang w:eastAsia="en-US"/>
+        </w:rPr>
+        <w:t>assertJ</w:t>
+      </w:r>
+      <w:proofErr w:type="spellEnd"/>
+      <w:r>
+        <w:rPr>
+          <w:lang w:eastAsia="en-US"/>
+        </w:rPr>
+        <w:t xml:space="preserve"> pour faire des assertions d’exception</w:t>
+      </w:r>
+      <w:r>
+        <w:rPr>
+          <w:lang w:eastAsia="en-US"/>
+        </w:rPr>
+        <w:t>s</w:t>
+      </w:r>
+      <w:r>
+        <w:rPr>
+          <w:lang w:eastAsia="en-US"/>
+        </w:rPr>
+        <w:t xml:space="preserve"> personnalisées lancée</w:t>
+      </w:r>
+      <w:r>
+        <w:rPr>
+          <w:lang w:eastAsia="en-US"/>
+        </w:rPr>
+        <w:t>s</w:t>
+      </w:r>
+      <w:r>
+        <w:rPr>
+          <w:lang w:eastAsia="en-US"/>
+        </w:rPr>
+        <w:t>.</w:t>
+      </w:r>
+      <w:r>
+        <w:rPr>
+          <w:lang w:eastAsia="en-US"/>
+        </w:rPr>
+        <w:t xml:space="preserve"> </w:t>
+      </w:r>
+    </w:p>
+    <w:p>
+      <w:pPr>
+        <w:rPr>
+          <w:lang w:eastAsia="en-US"/>
+        </w:rPr>
+      </w:pPr>
+      <w:r>
+        <w:rPr>
+          <w:lang w:eastAsia="en-US"/>
+        </w:rPr>
+        <w:t xml:space="preserve">Enfin, vérifier que les </w:t>
+      </w:r>
+      <w:proofErr w:type="spellStart"/>
+      <w:r>
+        <w:rPr>
+          <w:lang w:eastAsia="en-US"/>
+        </w:rPr>
+        <w:t>mocks</w:t>
+      </w:r>
+      <w:proofErr w:type="spellEnd"/>
+      <w:r>
+        <w:rPr>
+          <w:lang w:eastAsia="en-US"/>
+        </w:rPr>
+        <w:t xml:space="preserve"> se sont bien fait appelés un certain nombre de fois pour savoir si le code concernant l</w:t>
+      </w:r>
+      <w:r>
+        <w:rPr>
+          <w:lang w:eastAsia="en-US"/>
+        </w:rPr>
+        <w:t xml:space="preserve">eur </w:t>
+      </w:r>
+      <w:r>
+        <w:rPr>
+          <w:lang w:eastAsia="en-US"/>
+        </w:rPr>
+        <w:t>appel a été couvert.</w:t>
+      </w:r>
+    </w:p>
+    <w:p>
+      <w:pPr>
+        <w:rPr>
+          <w:lang w:eastAsia="en-US"/>
+        </w:rPr>
+      </w:pPr>
+    </w:p>
+    <w:p>
+      <w:pPr>
+        <w:rPr>
+          <w:u w:val="single"/>
+          <w:lang w:eastAsia="en-US"/>
+        </w:rPr>
+      </w:pPr>
+      <w:proofErr w:type="spellStart"/>
+      <w:r>
+        <w:rPr>
+          <w:u w:val="single"/>
+          <w:lang w:eastAsia="en-US"/>
+        </w:rPr>
+        <w:t>J</w:t>
+      </w:r>
+      <w:r>
+        <w:rPr>
+          <w:u w:val="single"/>
+          <w:lang w:eastAsia="en-US"/>
+        </w:rPr>
+        <w:t>son</w:t>
+      </w:r>
+      <w:r>
+        <w:rPr>
+          <w:u w:val="single"/>
+          <w:lang w:eastAsia="en-US"/>
+        </w:rPr>
+        <w:t>Utils</w:t>
+      </w:r>
+      <w:proofErr w:type="spellEnd"/>
+    </w:p>
+    <w:p>
+      <w:pPr>
+        <w:rPr>
+          <w:lang w:eastAsia="en-US"/>
+        </w:rPr>
+      </w:pPr>
+    </w:p>
+    <w:p>
+      <w:pPr>
+        <w:rPr>
+          <w:lang w:eastAsia="en-US"/>
+        </w:rPr>
+      </w:pPr>
+      <w:r>
+        <w:rPr>
+          <w:lang w:eastAsia="en-US"/>
+        </w:rPr>
+        <w:t xml:space="preserve">Tester les méthodes utilitaires avec des </w:t>
+      </w:r>
+      <w:proofErr w:type="spellStart"/>
+      <w:r>
+        <w:rPr>
+          <w:lang w:eastAsia="en-US"/>
+        </w:rPr>
+        <w:t>Json</w:t>
+      </w:r>
+      <w:proofErr w:type="spellEnd"/>
+      <w:r>
+        <w:rPr>
+          <w:lang w:eastAsia="en-US"/>
+        </w:rPr>
+        <w:t xml:space="preserve"> </w:t>
+      </w:r>
+      <w:r>
+        <w:rPr>
+          <w:lang w:eastAsia="en-US"/>
+        </w:rPr>
+        <w:t>de validités variables.</w:t>
+      </w:r>
+    </w:p>
+    <w:p>
+      <w:pPr>
+        <w:rPr>
+          <w:lang w:eastAsia="en-US"/>
+        </w:rPr>
+      </w:pPr>
+    </w:p>
+    <w:p>
+      <w:pPr>
+        <w:rPr>
+          <w:b/>
+          <w:lang w:eastAsia="en-US"/>
+        </w:rPr>
+      </w:pPr>
+      <w:bookmarkStart w:id="0" w:name="_GoBack"/>
+      <w:bookmarkEnd w:id="0"/>
+    </w:p>
+    <w:p>
+      <w:pPr>
+        <w:rPr>
+          <w:lang w:eastAsia="en-US"/>
+        </w:rPr>
+      </w:pPr>
+    </w:p>
+    <w:p>
+      <w:pPr>
+        <w:rPr>
+          <w:lang w:eastAsia="en-US"/>
+        </w:rPr>
+      </w:pPr>
+    </w:p>
+    <w:p>
+      <w:pPr>
+        <w:rPr>
+          <w:lang w:eastAsia="en-US"/>
+        </w:rPr>
+      </w:pPr>
     </w:p>
     <w:p/>
     <w:p>
@@ -1369,13 +1996,7 @@
         <w:rPr>
           <w:lang w:eastAsia="en-US"/>
         </w:rPr>
-        <w:t xml:space="preserve"> – Décrivez votre plan d’intégration en prenant bien soin de justifier vos choix. Présentez ici comment vous prévoyez effectuer les test</w:t>
-      </w:r>
-      <w:r>
-        <w:rPr>
-          <w:lang w:eastAsia="en-US"/>
-        </w:rPr>
-        <w:t>s d’intégration au cours du développement. Indiquez par exemple dans quel ordre les modules seront assemblés pour former un système complet. Les détails des tests d’intégration peuvent être présentés ici ou dans la section suivante, à votre choix.</w:t>
+        <w:t xml:space="preserve"> – Décrivez votre plan d’intégration en prenant bien soin de justifier vos choix. Présentez ici comment vous prévoyez effectuer les tests d’intégration au cours du développement. Indiquez par exemple dans quel ordre les modules seront assemblés pour former un système complet. Les détails des tests d’intégration peuvent être présentés ici ou dans la section suivante, à votre choix.</w:t>
       </w:r>
     </w:p>
     <w:p/>
@@ -1403,13 +2024,7 @@
           <w:lang w:eastAsia="en-US"/>
         </w:rPr>
         <w:lastRenderedPageBreak/>
-        <w:t>travail par composant, chaque membre de l’équipe dev</w:t>
-      </w:r>
-      <w:r>
-        <w:rPr>
-          <w:lang w:eastAsia="en-US"/>
-        </w:rPr>
-        <w:t>rait au minimum être responsable de son (ses) composant(s).</w:t>
+        <w:t>travail par composant, chaque membre de l’équipe devrait au minimum être responsable de son (ses) composant(s).</w:t>
       </w:r>
     </w:p>
     <w:p/>
@@ -2647,7 +3262,7 @@
 </file>
 
 <file path=customXml/itemProps1.xml><?xml version="1.0" encoding="utf-8"?>
-<ds:datastoreItem xmlns:ds="http://schemas.openxmlformats.org/officeDocument/2006/customXml" ds:itemID="{6381317E-D800-4D6D-8E21-FEC7065AB608}">
+<ds:datastoreItem xmlns:ds="http://schemas.openxmlformats.org/officeDocument/2006/customXml" ds:itemID="{4B323273-8FF9-4EDB-A563-9279FA4BA315}">
   <ds:schemaRefs>
     <ds:schemaRef ds:uri="http://schemas.openxmlformats.org/officeDocument/2006/bibliography"/>
   </ds:schemaRefs>

</xml_diff>

<commit_message>
corrections et quelques tests acceptation utilisateur
</commit_message>
<xml_diff>
--- a/Tp02.docx
+++ b/Tp02.docx
@@ -124,19 +124,43 @@
         <w:rPr>
           <w:lang w:eastAsia="en-US"/>
         </w:rPr>
-        <w:t>Pour ce faire les tests seront regroupés en trois catégories distinctes soit les tests unitaires, les tests d’intégration et les test</w:t>
-      </w:r>
-      <w:r>
-        <w:rPr>
-          <w:lang w:eastAsia="en-US"/>
-        </w:rPr>
-        <w:t>s</w:t>
-      </w:r>
-      <w:r>
-        <w:rPr>
-          <w:lang w:eastAsia="en-US"/>
-        </w:rPr>
-        <w:t xml:space="preserve"> d’application et seront répartis de telle manière que l’équipe testera à la fois l’interface du logiciel </w:t>
+        <w:t xml:space="preserve">Pour ce faire les tests seront regroupés en </w:t>
+      </w:r>
+      <w:r>
+        <w:rPr>
+          <w:lang w:eastAsia="en-US"/>
+        </w:rPr>
+        <w:t>deux</w:t>
+      </w:r>
+      <w:r>
+        <w:rPr>
+          <w:lang w:eastAsia="en-US"/>
+        </w:rPr>
+        <w:t xml:space="preserve"> catégories distinctes soit les tests unitaires</w:t>
+      </w:r>
+      <w:r>
+        <w:rPr>
+          <w:lang w:eastAsia="en-US"/>
+        </w:rPr>
+        <w:t xml:space="preserve"> et</w:t>
+      </w:r>
+      <w:r>
+        <w:rPr>
+          <w:lang w:eastAsia="en-US"/>
+        </w:rPr>
+        <w:t xml:space="preserve"> les </w:t>
+      </w:r>
+      <w:r>
+        <w:rPr>
+          <w:lang w:eastAsia="en-US"/>
+        </w:rPr>
+        <w:t xml:space="preserve">tests d’acceptation </w:t>
+      </w:r>
+      <w:r>
+        <w:rPr>
+          <w:lang w:eastAsia="en-US"/>
+        </w:rPr>
+        <w:t xml:space="preserve">et seront répartis de telle manière que l’équipe testera à la fois l’interface du logiciel </w:t>
       </w:r>
       <w:r>
         <w:rPr>
@@ -1950,16 +1974,636 @@
     <w:p>
       <w:pPr>
         <w:rPr>
+          <w:lang w:eastAsia="en-US"/>
+        </w:rPr>
+      </w:pPr>
+    </w:p>
+    <w:p>
+      <w:pPr>
+        <w:rPr>
           <w:b/>
           <w:lang w:eastAsia="en-US"/>
         </w:rPr>
       </w:pPr>
+      <w:r>
+        <w:rPr>
+          <w:b/>
+          <w:lang w:eastAsia="en-US"/>
+        </w:rPr>
+        <w:t>Les tests d’a</w:t>
+      </w:r>
+      <w:r>
+        <w:rPr>
+          <w:b/>
+          <w:lang w:eastAsia="en-US"/>
+        </w:rPr>
+        <w:t>cceptation</w:t>
+      </w:r>
+      <w:r>
+        <w:rPr>
+          <w:b/>
+          <w:lang w:eastAsia="en-US"/>
+        </w:rPr>
+        <w:t xml:space="preserve"> utilisateur</w:t>
+      </w:r>
       <w:bookmarkStart w:id="0" w:name="_GoBack"/>
       <w:bookmarkEnd w:id="0"/>
     </w:p>
     <w:p>
       <w:pPr>
         <w:rPr>
+          <w:b/>
+          <w:lang w:eastAsia="en-US"/>
+        </w:rPr>
+      </w:pPr>
+    </w:p>
+    <w:p>
+      <w:pPr>
+        <w:rPr>
+          <w:u w:val="single"/>
+          <w:lang w:eastAsia="en-US"/>
+        </w:rPr>
+      </w:pPr>
+      <w:r>
+        <w:rPr>
+          <w:u w:val="single"/>
+          <w:lang w:eastAsia="en-US"/>
+        </w:rPr>
+        <w:t>L</w:t>
+      </w:r>
+      <w:r>
+        <w:rPr>
+          <w:u w:val="single"/>
+          <w:lang w:eastAsia="en-US"/>
+        </w:rPr>
+        <w:t>a vue d’authentification</w:t>
+      </w:r>
+    </w:p>
+    <w:p>
+      <w:pPr>
+        <w:rPr>
+          <w:lang w:eastAsia="en-US"/>
+        </w:rPr>
+      </w:pPr>
+    </w:p>
+    <w:p>
+      <w:pPr>
+        <w:rPr>
+          <w:lang w:eastAsia="en-US"/>
+        </w:rPr>
+      </w:pPr>
+      <w:r>
+        <w:rPr>
+          <w:lang w:eastAsia="en-US"/>
+        </w:rPr>
+        <w:t xml:space="preserve">Le programme </w:t>
+      </w:r>
+      <w:r>
+        <w:rPr>
+          <w:lang w:eastAsia="en-US"/>
+        </w:rPr>
+        <w:t>a bien répondu aux critères de succès si :</w:t>
+      </w:r>
+    </w:p>
+    <w:p>
+      <w:pPr>
+        <w:pStyle w:val="ListParagraph"/>
+        <w:numPr>
+          <w:ilvl w:val="0"/>
+          <w:numId w:val="4"/>
+        </w:numPr>
+        <w:rPr>
+          <w:lang w:eastAsia="en-US"/>
+        </w:rPr>
+      </w:pPr>
+      <w:r>
+        <w:rPr>
+          <w:lang w:eastAsia="en-US"/>
+        </w:rPr>
+        <w:t xml:space="preserve">Le menu principal s’affiche pour un utilisateur </w:t>
+      </w:r>
+      <w:r>
+        <w:rPr>
+          <w:lang w:eastAsia="en-US"/>
+        </w:rPr>
+        <w:t>valide qui clique le bouton d’authentification</w:t>
+      </w:r>
+      <w:r>
+        <w:rPr>
+          <w:lang w:eastAsia="en-US"/>
+        </w:rPr>
+        <w:t>.</w:t>
+      </w:r>
+    </w:p>
+    <w:p>
+      <w:pPr>
+        <w:pStyle w:val="ListParagraph"/>
+        <w:numPr>
+          <w:ilvl w:val="0"/>
+          <w:numId w:val="4"/>
+        </w:numPr>
+        <w:rPr>
+          <w:lang w:eastAsia="en-US"/>
+        </w:rPr>
+      </w:pPr>
+      <w:r>
+        <w:rPr>
+          <w:lang w:eastAsia="en-US"/>
+        </w:rPr>
+        <w:t>La vue d’inscription s’affiche pour un utilisateur qui clique sur le lien d’inscription.</w:t>
+      </w:r>
+    </w:p>
+    <w:p>
+      <w:pPr>
+        <w:pStyle w:val="ListParagraph"/>
+        <w:numPr>
+          <w:ilvl w:val="0"/>
+          <w:numId w:val="4"/>
+        </w:numPr>
+        <w:rPr>
+          <w:lang w:eastAsia="en-US"/>
+        </w:rPr>
+      </w:pPr>
+      <w:r>
+        <w:rPr>
+          <w:lang w:eastAsia="en-US"/>
+        </w:rPr>
+        <w:t xml:space="preserve">Un message d’erreur survient lorsqu’un utilisateur qui </w:t>
+      </w:r>
+      <w:r>
+        <w:rPr>
+          <w:lang w:eastAsia="en-US"/>
+        </w:rPr>
+        <w:t>clique le bouton d’authentification est invalide.</w:t>
+      </w:r>
+    </w:p>
+    <w:p>
+      <w:pPr>
+        <w:pStyle w:val="ListParagraph"/>
+        <w:numPr>
+          <w:ilvl w:val="0"/>
+          <w:numId w:val="4"/>
+        </w:numPr>
+        <w:rPr>
+          <w:lang w:eastAsia="en-US"/>
+        </w:rPr>
+      </w:pPr>
+      <w:r>
+        <w:rPr>
+          <w:lang w:eastAsia="en-US"/>
+        </w:rPr>
+        <w:t>Le message d’erreur indique s’il s’agit d’une erreur de format ou si les informations ne correspondent pas à un utilisateur existant.</w:t>
+      </w:r>
+    </w:p>
+    <w:p>
+      <w:pPr>
+        <w:pStyle w:val="ListParagraph"/>
+        <w:numPr>
+          <w:ilvl w:val="0"/>
+          <w:numId w:val="4"/>
+        </w:numPr>
+        <w:rPr>
+          <w:lang w:eastAsia="en-US"/>
+        </w:rPr>
+      </w:pPr>
+      <w:r>
+        <w:rPr>
+          <w:lang w:eastAsia="en-US"/>
+        </w:rPr>
+        <w:lastRenderedPageBreak/>
+        <w:t>Les informations concernant le format à respecter sont disponibles sur la page</w:t>
+      </w:r>
+      <w:r>
+        <w:rPr>
+          <w:lang w:eastAsia="en-US"/>
+        </w:rPr>
+        <w:t xml:space="preserve"> avec un survol de l’élément d’interface approprié</w:t>
+      </w:r>
+      <w:r>
+        <w:rPr>
+          <w:lang w:eastAsia="en-US"/>
+        </w:rPr>
+        <w:t>.</w:t>
+      </w:r>
+    </w:p>
+    <w:p>
+      <w:pPr>
+        <w:pStyle w:val="ListParagraph"/>
+        <w:numPr>
+          <w:ilvl w:val="0"/>
+          <w:numId w:val="4"/>
+        </w:numPr>
+        <w:rPr>
+          <w:lang w:eastAsia="en-US"/>
+        </w:rPr>
+      </w:pPr>
+      <w:r>
+        <w:rPr>
+          <w:lang w:eastAsia="en-US"/>
+        </w:rPr>
+        <w:t xml:space="preserve">Les informations entrées </w:t>
+      </w:r>
+      <w:r>
+        <w:rPr>
+          <w:lang w:eastAsia="en-US"/>
+        </w:rPr>
+        <w:t xml:space="preserve">dans le formulaire </w:t>
+      </w:r>
+      <w:r>
+        <w:rPr>
+          <w:lang w:eastAsia="en-US"/>
+        </w:rPr>
+        <w:t xml:space="preserve">s’effacent si l’utilisateur clique sur le bouton </w:t>
+      </w:r>
+      <w:r>
+        <w:rPr>
+          <w:lang w:eastAsia="en-US"/>
+        </w:rPr>
+        <w:t>R</w:t>
+      </w:r>
+      <w:r>
+        <w:rPr>
+          <w:lang w:eastAsia="en-US"/>
+        </w:rPr>
+        <w:t>eset</w:t>
+      </w:r>
+      <w:r>
+        <w:rPr>
+          <w:lang w:eastAsia="en-US"/>
+        </w:rPr>
+        <w:t>.</w:t>
+      </w:r>
+    </w:p>
+    <w:p>
+      <w:pPr>
+        <w:rPr>
+          <w:lang w:eastAsia="en-US"/>
+        </w:rPr>
+      </w:pPr>
+    </w:p>
+    <w:p>
+      <w:pPr>
+        <w:rPr>
+          <w:u w:val="single"/>
+          <w:lang w:eastAsia="en-US"/>
+        </w:rPr>
+      </w:pPr>
+      <w:r>
+        <w:rPr>
+          <w:u w:val="single"/>
+          <w:lang w:eastAsia="en-US"/>
+        </w:rPr>
+        <w:t>La vue d</w:t>
+      </w:r>
+      <w:r>
+        <w:rPr>
+          <w:u w:val="single"/>
+          <w:lang w:eastAsia="en-US"/>
+        </w:rPr>
+        <w:t xml:space="preserve">e </w:t>
+      </w:r>
+      <w:r>
+        <w:rPr>
+          <w:u w:val="single"/>
+          <w:lang w:eastAsia="en-US"/>
+        </w:rPr>
+        <w:t>l’inscription</w:t>
+      </w:r>
+    </w:p>
+    <w:p>
+      <w:pPr>
+        <w:rPr>
+          <w:u w:val="single"/>
+          <w:lang w:eastAsia="en-US"/>
+        </w:rPr>
+      </w:pPr>
+    </w:p>
+    <w:p>
+      <w:pPr>
+        <w:rPr>
+          <w:lang w:eastAsia="en-US"/>
+        </w:rPr>
+      </w:pPr>
+      <w:r>
+        <w:rPr>
+          <w:lang w:eastAsia="en-US"/>
+        </w:rPr>
+        <w:t>Voir la vue d’authentification (sans le message d’erreur selon si les informations correspond</w:t>
+      </w:r>
+      <w:r>
+        <w:rPr>
+          <w:lang w:eastAsia="en-US"/>
+        </w:rPr>
+        <w:t>ent</w:t>
+      </w:r>
+      <w:r>
+        <w:rPr>
+          <w:lang w:eastAsia="en-US"/>
+        </w:rPr>
+        <w:t>).</w:t>
+      </w:r>
+    </w:p>
+    <w:p>
+      <w:pPr>
+        <w:rPr>
+          <w:lang w:eastAsia="en-US"/>
+        </w:rPr>
+      </w:pPr>
+    </w:p>
+    <w:p>
+      <w:pPr>
+        <w:rPr>
+          <w:u w:val="single"/>
+          <w:lang w:eastAsia="en-US"/>
+        </w:rPr>
+      </w:pPr>
+      <w:r>
+        <w:rPr>
+          <w:u w:val="single"/>
+          <w:lang w:eastAsia="en-US"/>
+        </w:rPr>
+        <w:t>La vue de l’administrateur</w:t>
+      </w:r>
+    </w:p>
+    <w:p>
+      <w:pPr>
+        <w:rPr>
+          <w:lang w:eastAsia="en-US"/>
+        </w:rPr>
+      </w:pPr>
+    </w:p>
+    <w:p>
+      <w:pPr>
+        <w:rPr>
+          <w:lang w:eastAsia="en-US"/>
+        </w:rPr>
+      </w:pPr>
+      <w:r>
+        <w:rPr>
+          <w:lang w:eastAsia="en-US"/>
+        </w:rPr>
+        <w:t>Le programme a bien répondu aux critères de succès si :</w:t>
+      </w:r>
+    </w:p>
+    <w:p>
+      <w:pPr>
+        <w:pStyle w:val="ListParagraph"/>
+        <w:numPr>
+          <w:ilvl w:val="0"/>
+          <w:numId w:val="8"/>
+        </w:numPr>
+        <w:rPr>
+          <w:lang w:eastAsia="en-US"/>
+        </w:rPr>
+      </w:pPr>
+      <w:r>
+        <w:rPr>
+          <w:lang w:eastAsia="en-US"/>
+        </w:rPr>
+        <w:t>La vue de l’administrateur s’affiche si les informations de l’administrateur sont données lors de l’authentification.</w:t>
+      </w:r>
+    </w:p>
+    <w:p>
+      <w:pPr>
+        <w:pStyle w:val="ListParagraph"/>
+        <w:numPr>
+          <w:ilvl w:val="0"/>
+          <w:numId w:val="8"/>
+        </w:numPr>
+        <w:rPr>
+          <w:lang w:eastAsia="en-US"/>
+        </w:rPr>
+      </w:pPr>
+      <w:r>
+        <w:rPr>
+          <w:lang w:eastAsia="en-US"/>
+        </w:rPr>
+        <w:t>Un joueur est déconnecté lorsque l’administrateur clique sur le bouton Déconnecter correspondant à l’utilisateur dans la liste.</w:t>
+      </w:r>
+    </w:p>
+    <w:p>
+      <w:pPr>
+        <w:pStyle w:val="ListParagraph"/>
+        <w:numPr>
+          <w:ilvl w:val="0"/>
+          <w:numId w:val="8"/>
+        </w:numPr>
+        <w:rPr>
+          <w:lang w:eastAsia="en-US"/>
+        </w:rPr>
+      </w:pPr>
+      <w:r>
+        <w:rPr>
+          <w:lang w:eastAsia="en-US"/>
+        </w:rPr>
+        <w:t xml:space="preserve">L’administrateur est déconnecté lorsqu’il clique sur le bouton Déconnecter </w:t>
+      </w:r>
+      <w:r>
+        <w:rPr>
+          <w:lang w:eastAsia="en-US"/>
+        </w:rPr>
+        <w:t>du tableau de bord</w:t>
+      </w:r>
+      <w:r>
+        <w:rPr>
+          <w:lang w:eastAsia="en-US"/>
+        </w:rPr>
+        <w:t>.</w:t>
+      </w:r>
+    </w:p>
+    <w:p>
+      <w:pPr>
+        <w:rPr>
+          <w:lang w:eastAsia="en-US"/>
+        </w:rPr>
+      </w:pPr>
+    </w:p>
+    <w:p>
+      <w:pPr>
+        <w:rPr>
+          <w:u w:val="single"/>
+          <w:lang w:eastAsia="en-US"/>
+        </w:rPr>
+      </w:pPr>
+      <w:r>
+        <w:rPr>
+          <w:u w:val="single"/>
+          <w:lang w:eastAsia="en-US"/>
+        </w:rPr>
+        <w:t>La vue du menu principal</w:t>
+      </w:r>
+    </w:p>
+    <w:p>
+      <w:pPr>
+        <w:rPr>
+          <w:u w:val="single"/>
+          <w:lang w:eastAsia="en-US"/>
+        </w:rPr>
+      </w:pPr>
+    </w:p>
+    <w:p>
+      <w:pPr>
+        <w:rPr>
+          <w:lang w:eastAsia="en-US"/>
+        </w:rPr>
+      </w:pPr>
+      <w:r>
+        <w:rPr>
+          <w:lang w:eastAsia="en-US"/>
+        </w:rPr>
+        <w:t>Le programme a bien répondu aux critères de succès si :</w:t>
+      </w:r>
+    </w:p>
+    <w:p>
+      <w:pPr>
+        <w:pStyle w:val="ListParagraph"/>
+        <w:numPr>
+          <w:ilvl w:val="0"/>
+          <w:numId w:val="9"/>
+        </w:numPr>
+        <w:rPr>
+          <w:lang w:eastAsia="en-US"/>
+        </w:rPr>
+      </w:pPr>
+      <w:r>
+        <w:rPr>
+          <w:lang w:eastAsia="en-US"/>
+        </w:rPr>
+        <w:t>La vue de mise en file d’attente s’affiche lorsque l’utilisateur appuie sur le bouton Trouver un adversaire.</w:t>
+      </w:r>
+    </w:p>
+    <w:p>
+      <w:pPr>
+        <w:pStyle w:val="ListParagraph"/>
+        <w:numPr>
+          <w:ilvl w:val="0"/>
+          <w:numId w:val="9"/>
+        </w:numPr>
+        <w:rPr>
+          <w:lang w:eastAsia="en-US"/>
+        </w:rPr>
+      </w:pPr>
+      <w:r>
+        <w:rPr>
+          <w:lang w:eastAsia="en-US"/>
+        </w:rPr>
+        <w:t>La vue pour sélectionner un paquet de cartes s’affiche lorsque l’utilisateur appuie sur le bouton Consulter ses decks</w:t>
+      </w:r>
+    </w:p>
+    <w:p>
+      <w:pPr>
+        <w:pStyle w:val="ListParagraph"/>
+        <w:numPr>
+          <w:ilvl w:val="0"/>
+          <w:numId w:val="9"/>
+        </w:numPr>
+        <w:rPr>
+          <w:lang w:eastAsia="en-US"/>
+        </w:rPr>
+      </w:pPr>
+      <w:r>
+        <w:rPr>
+          <w:lang w:eastAsia="en-US"/>
+        </w:rPr>
+        <w:t>La vue de modification d’avatar s’affiche lorsque l’utilisateur appuie sur le bouton Changer son avatar</w:t>
+      </w:r>
+    </w:p>
+    <w:p>
+      <w:pPr>
+        <w:pStyle w:val="ListParagraph"/>
+        <w:numPr>
+          <w:ilvl w:val="0"/>
+          <w:numId w:val="9"/>
+        </w:numPr>
+        <w:rPr>
+          <w:lang w:eastAsia="en-US"/>
+        </w:rPr>
+      </w:pPr>
+      <w:r>
+        <w:rPr>
+          <w:lang w:eastAsia="en-US"/>
+        </w:rPr>
+        <w:t>L’utilisateur est déconnecté lorsqu’il appuie sur le bouton Déconnexion</w:t>
+      </w:r>
+    </w:p>
+    <w:p>
+      <w:pPr>
+        <w:pStyle w:val="ListParagraph"/>
+        <w:numPr>
+          <w:ilvl w:val="0"/>
+          <w:numId w:val="9"/>
+        </w:numPr>
+        <w:rPr>
+          <w:lang w:eastAsia="en-US"/>
+        </w:rPr>
+      </w:pPr>
+      <w:r>
+        <w:rPr>
+          <w:lang w:eastAsia="en-US"/>
+        </w:rPr>
+        <w:t>Le chat avec le ballon monte si la souris le survole.</w:t>
+      </w:r>
+    </w:p>
+    <w:p>
+      <w:pPr>
+        <w:rPr>
+          <w:lang w:eastAsia="en-US"/>
+        </w:rPr>
+      </w:pPr>
+    </w:p>
+    <w:p>
+      <w:pPr>
+        <w:rPr>
+          <w:lang w:eastAsia="en-US"/>
+        </w:rPr>
+      </w:pPr>
+    </w:p>
+    <w:p>
+      <w:pPr>
+        <w:rPr>
+          <w:lang w:eastAsia="en-US"/>
+        </w:rPr>
+      </w:pPr>
+    </w:p>
+    <w:p>
+      <w:pPr>
+        <w:rPr>
+          <w:lang w:eastAsia="en-US"/>
+        </w:rPr>
+      </w:pPr>
+    </w:p>
+    <w:p>
+      <w:pPr>
+        <w:rPr>
+          <w:lang w:eastAsia="en-US"/>
+        </w:rPr>
+      </w:pPr>
+    </w:p>
+    <w:p>
+      <w:pPr>
+        <w:rPr>
+          <w:lang w:eastAsia="en-US"/>
+        </w:rPr>
+      </w:pPr>
+    </w:p>
+    <w:p>
+      <w:pPr>
+        <w:rPr>
+          <w:lang w:eastAsia="en-US"/>
+        </w:rPr>
+      </w:pPr>
+    </w:p>
+    <w:p>
+      <w:pPr>
+        <w:rPr>
+          <w:u w:val="single"/>
+          <w:lang w:eastAsia="en-US"/>
+        </w:rPr>
+      </w:pPr>
+    </w:p>
+    <w:p>
+      <w:pPr>
+        <w:rPr>
           <w:lang w:eastAsia="en-US"/>
         </w:rPr>
       </w:pPr>
@@ -2017,15 +2661,165 @@
         <w:rPr>
           <w:lang w:eastAsia="en-US"/>
         </w:rPr>
-        <w:t xml:space="preserve"> – Décrivez ici la responsabilité de chacun des membres de l’équipe. Chaque membre doit obligatoirement participer aux activités de tests. Si votre équipe divise le </w:t>
-      </w:r>
-      <w:r>
-        <w:rPr>
-          <w:lang w:eastAsia="en-US"/>
-        </w:rPr>
-        <w:lastRenderedPageBreak/>
-        <w:t>travail par composant, chaque membre de l’équipe devrait au minimum être responsable de son (ses) composant(s).</w:t>
-      </w:r>
+        <w:t xml:space="preserve"> – Décrivez ici la responsabilité de chacun des membres de l’équipe. Chaque membre doit obligatoirement participer aux activités de tests. Si votre équipe divise le travail par composant, chaque membre de l’équipe devrait au minimum être responsable de son (ses) composant(s).</w:t>
+      </w:r>
+    </w:p>
+    <w:p>
+      <w:pPr>
+        <w:rPr>
+          <w:lang w:eastAsia="en-US"/>
+        </w:rPr>
+      </w:pPr>
+    </w:p>
+    <w:p>
+      <w:pPr>
+        <w:rPr>
+          <w:u w:val="single"/>
+          <w:lang w:eastAsia="en-US"/>
+        </w:rPr>
+      </w:pPr>
+      <w:r>
+        <w:rPr>
+          <w:u w:val="single"/>
+          <w:lang w:eastAsia="en-US"/>
+        </w:rPr>
+        <w:t>Gabriel Cyr</w:t>
+      </w:r>
+    </w:p>
+    <w:p>
+      <w:pPr>
+        <w:rPr>
+          <w:lang w:eastAsia="en-US"/>
+        </w:rPr>
+      </w:pPr>
+    </w:p>
+    <w:p>
+      <w:pPr>
+        <w:rPr>
+          <w:lang w:eastAsia="en-US"/>
+        </w:rPr>
+      </w:pPr>
+      <w:r>
+        <w:rPr>
+          <w:lang w:eastAsia="en-US"/>
+        </w:rPr>
+        <w:t>Rédaction des stratégies de test</w:t>
+      </w:r>
+    </w:p>
+    <w:p>
+      <w:pPr>
+        <w:rPr>
+          <w:lang w:eastAsia="en-US"/>
+        </w:rPr>
+      </w:pPr>
+      <w:proofErr w:type="spellStart"/>
+      <w:r>
+        <w:rPr>
+          <w:lang w:eastAsia="en-US"/>
+        </w:rPr>
+        <w:t>LoginServiceTest</w:t>
+      </w:r>
+      <w:proofErr w:type="spellEnd"/>
+      <w:r>
+        <w:rPr>
+          <w:lang w:eastAsia="en-US"/>
+        </w:rPr>
+        <w:t xml:space="preserve"> (tests unitaires)</w:t>
+      </w:r>
+    </w:p>
+    <w:p>
+      <w:pPr>
+        <w:rPr>
+          <w:lang w:eastAsia="en-US"/>
+        </w:rPr>
+      </w:pPr>
+    </w:p>
+    <w:p>
+      <w:pPr>
+        <w:rPr>
+          <w:u w:val="single"/>
+          <w:lang w:eastAsia="en-US"/>
+        </w:rPr>
+      </w:pPr>
+      <w:r>
+        <w:rPr>
+          <w:u w:val="single"/>
+          <w:lang w:eastAsia="en-US"/>
+        </w:rPr>
+        <w:t>Jimmy</w:t>
+      </w:r>
+    </w:p>
+    <w:p>
+      <w:pPr>
+        <w:rPr>
+          <w:u w:val="single"/>
+          <w:lang w:eastAsia="en-US"/>
+        </w:rPr>
+      </w:pPr>
+    </w:p>
+    <w:p>
+      <w:pPr>
+        <w:rPr>
+          <w:lang w:eastAsia="en-US"/>
+        </w:rPr>
+      </w:pPr>
+      <w:r>
+        <w:rPr>
+          <w:lang w:eastAsia="en-US"/>
+        </w:rPr>
+        <w:t>Rédaction des stratégies de test</w:t>
+      </w:r>
+    </w:p>
+    <w:p>
+      <w:pPr>
+        <w:rPr>
+          <w:lang w:eastAsia="en-US"/>
+        </w:rPr>
+      </w:pPr>
+    </w:p>
+    <w:p>
+      <w:pPr>
+        <w:rPr>
+          <w:u w:val="single"/>
+          <w:lang w:eastAsia="en-US"/>
+        </w:rPr>
+      </w:pPr>
+      <w:r>
+        <w:rPr>
+          <w:u w:val="single"/>
+          <w:lang w:eastAsia="en-US"/>
+        </w:rPr>
+        <w:t>Marc-Antoine Béchard</w:t>
+      </w:r>
+    </w:p>
+    <w:p>
+      <w:pPr>
+        <w:rPr>
+          <w:lang w:eastAsia="en-US"/>
+        </w:rPr>
+      </w:pPr>
+    </w:p>
+    <w:p>
+      <w:pPr>
+        <w:rPr>
+          <w:lang w:eastAsia="en-US"/>
+        </w:rPr>
+      </w:pPr>
+      <w:proofErr w:type="spellStart"/>
+      <w:r>
+        <w:rPr>
+          <w:lang w:eastAsia="en-US"/>
+        </w:rPr>
+        <w:t>JsonUtils</w:t>
+      </w:r>
+      <w:proofErr w:type="spellEnd"/>
+    </w:p>
+    <w:p>
+      <w:pPr>
+        <w:rPr>
+          <w:lang w:eastAsia="en-US"/>
+        </w:rPr>
+      </w:pPr>
     </w:p>
     <w:p/>
     <w:p>
@@ -2062,6 +2856,267 @@
 <file path=word/numbering.xml><?xml version="1.0" encoding="utf-8"?>
 <w:numbering xmlns:wpc="http://schemas.microsoft.com/office/word/2010/wordprocessingCanvas" xmlns:cx="http://schemas.microsoft.com/office/drawing/2014/chartex" xmlns:cx1="http://schemas.microsoft.com/office/drawing/2015/9/8/chartex" xmlns:cx2="http://schemas.microsoft.com/office/drawing/2015/10/21/chartex" xmlns:cx3="http://schemas.microsoft.com/office/drawing/2016/5/9/chartex" xmlns:cx4="http://schemas.microsoft.com/office/drawing/2016/5/10/chartex" xmlns:cx5="http://schemas.microsoft.com/office/drawing/2016/5/11/chartex" xmlns:cx6="http://schemas.microsoft.com/office/drawing/2016/5/12/chartex" xmlns:cx7="http://schemas.microsoft.com/office/drawing/2016/5/13/chartex" xmlns:cx8="http://schemas.microsoft.com/office/drawing/2016/5/14/chartex" xmlns:mc="http://schemas.openxmlformats.org/markup-compatibility/2006" xmlns:aink="http://schemas.microsoft.com/office/drawing/2016/ink" xmlns:am3d="http://schemas.microsoft.com/office/drawing/2017/model3d" xmlns:o="urn:schemas-microsoft-com:office:office" xmlns:r="http://schemas.openxmlformats.org/officeDocument/2006/relationships" xmlns:m="http://schemas.openxmlformats.org/officeDocument/2006/math" xmlns:v="urn:schemas-microsoft-com:vml" xmlns:wp14="http://schemas.microsoft.com/office/word/2010/wordprocessingDrawing" xmlns:wp="http://schemas.openxmlformats.org/drawingml/2006/wordprocessingDrawing" xmlns:w10="urn:schemas-microsoft-com:office:word" xmlns:w="http://schemas.openxmlformats.org/wordprocessingml/2006/main" xmlns:w14="http://schemas.microsoft.com/office/word/2010/wordml" xmlns:w15="http://schemas.microsoft.com/office/word/2012/wordml" xmlns:w16cid="http://schemas.microsoft.com/office/word/2016/wordml/cid" xmlns:w16se="http://schemas.microsoft.com/office/word/2015/wordml/symex" xmlns:wpg="http://schemas.microsoft.com/office/word/2010/wordprocessingGroup" xmlns:wpi="http://schemas.microsoft.com/office/word/2010/wordprocessingInk" xmlns:wne="http://schemas.microsoft.com/office/word/2006/wordml" xmlns:wps="http://schemas.microsoft.com/office/word/2010/wordprocessingShape" mc:Ignorable="w14 w15 w16se w16cid wp14">
   <w:abstractNum w:abstractNumId="0" w15:restartNumberingAfterBreak="0">
+    <w:nsid w:val="0B3805CE"/>
+    <w:multiLevelType w:val="hybridMultilevel"/>
+    <w:tmpl w:val="A4EC5C4E"/>
+    <w:lvl w:ilvl="0" w:tplc="1009000F">
+      <w:start w:val="1"/>
+      <w:numFmt w:val="decimal"/>
+      <w:lvlText w:val="%1."/>
+      <w:lvlJc w:val="left"/>
+      <w:pPr>
+        <w:ind w:left="720" w:hanging="360"/>
+      </w:pPr>
+    </w:lvl>
+    <w:lvl w:ilvl="1" w:tplc="10090019" w:tentative="1">
+      <w:start w:val="1"/>
+      <w:numFmt w:val="lowerLetter"/>
+      <w:lvlText w:val="%2."/>
+      <w:lvlJc w:val="left"/>
+      <w:pPr>
+        <w:ind w:left="1440" w:hanging="360"/>
+      </w:pPr>
+    </w:lvl>
+    <w:lvl w:ilvl="2" w:tplc="1009001B" w:tentative="1">
+      <w:start w:val="1"/>
+      <w:numFmt w:val="lowerRoman"/>
+      <w:lvlText w:val="%3."/>
+      <w:lvlJc w:val="right"/>
+      <w:pPr>
+        <w:ind w:left="2160" w:hanging="180"/>
+      </w:pPr>
+    </w:lvl>
+    <w:lvl w:ilvl="3" w:tplc="1009000F" w:tentative="1">
+      <w:start w:val="1"/>
+      <w:numFmt w:val="decimal"/>
+      <w:lvlText w:val="%4."/>
+      <w:lvlJc w:val="left"/>
+      <w:pPr>
+        <w:ind w:left="2880" w:hanging="360"/>
+      </w:pPr>
+    </w:lvl>
+    <w:lvl w:ilvl="4" w:tplc="10090019" w:tentative="1">
+      <w:start w:val="1"/>
+      <w:numFmt w:val="lowerLetter"/>
+      <w:lvlText w:val="%5."/>
+      <w:lvlJc w:val="left"/>
+      <w:pPr>
+        <w:ind w:left="3600" w:hanging="360"/>
+      </w:pPr>
+    </w:lvl>
+    <w:lvl w:ilvl="5" w:tplc="1009001B" w:tentative="1">
+      <w:start w:val="1"/>
+      <w:numFmt w:val="lowerRoman"/>
+      <w:lvlText w:val="%6."/>
+      <w:lvlJc w:val="right"/>
+      <w:pPr>
+        <w:ind w:left="4320" w:hanging="180"/>
+      </w:pPr>
+    </w:lvl>
+    <w:lvl w:ilvl="6" w:tplc="1009000F" w:tentative="1">
+      <w:start w:val="1"/>
+      <w:numFmt w:val="decimal"/>
+      <w:lvlText w:val="%7."/>
+      <w:lvlJc w:val="left"/>
+      <w:pPr>
+        <w:ind w:left="5040" w:hanging="360"/>
+      </w:pPr>
+    </w:lvl>
+    <w:lvl w:ilvl="7" w:tplc="10090019" w:tentative="1">
+      <w:start w:val="1"/>
+      <w:numFmt w:val="lowerLetter"/>
+      <w:lvlText w:val="%8."/>
+      <w:lvlJc w:val="left"/>
+      <w:pPr>
+        <w:ind w:left="5760" w:hanging="360"/>
+      </w:pPr>
+    </w:lvl>
+    <w:lvl w:ilvl="8" w:tplc="1009001B" w:tentative="1">
+      <w:start w:val="1"/>
+      <w:numFmt w:val="lowerRoman"/>
+      <w:lvlText w:val="%9."/>
+      <w:lvlJc w:val="right"/>
+      <w:pPr>
+        <w:ind w:left="6480" w:hanging="180"/>
+      </w:pPr>
+    </w:lvl>
+  </w:abstractNum>
+  <w:abstractNum w:abstractNumId="1" w15:restartNumberingAfterBreak="0">
+    <w:nsid w:val="17F53ADD"/>
+    <w:multiLevelType w:val="hybridMultilevel"/>
+    <w:tmpl w:val="E48EC09E"/>
+    <w:lvl w:ilvl="0" w:tplc="1009000F">
+      <w:start w:val="1"/>
+      <w:numFmt w:val="decimal"/>
+      <w:lvlText w:val="%1."/>
+      <w:lvlJc w:val="left"/>
+      <w:pPr>
+        <w:ind w:left="720" w:hanging="360"/>
+      </w:pPr>
+      <w:rPr>
+        <w:rFonts w:hint="default"/>
+      </w:rPr>
+    </w:lvl>
+    <w:lvl w:ilvl="1" w:tplc="10090019" w:tentative="1">
+      <w:start w:val="1"/>
+      <w:numFmt w:val="lowerLetter"/>
+      <w:lvlText w:val="%2."/>
+      <w:lvlJc w:val="left"/>
+      <w:pPr>
+        <w:ind w:left="1440" w:hanging="360"/>
+      </w:pPr>
+    </w:lvl>
+    <w:lvl w:ilvl="2" w:tplc="1009001B" w:tentative="1">
+      <w:start w:val="1"/>
+      <w:numFmt w:val="lowerRoman"/>
+      <w:lvlText w:val="%3."/>
+      <w:lvlJc w:val="right"/>
+      <w:pPr>
+        <w:ind w:left="2160" w:hanging="180"/>
+      </w:pPr>
+    </w:lvl>
+    <w:lvl w:ilvl="3" w:tplc="1009000F" w:tentative="1">
+      <w:start w:val="1"/>
+      <w:numFmt w:val="decimal"/>
+      <w:lvlText w:val="%4."/>
+      <w:lvlJc w:val="left"/>
+      <w:pPr>
+        <w:ind w:left="2880" w:hanging="360"/>
+      </w:pPr>
+    </w:lvl>
+    <w:lvl w:ilvl="4" w:tplc="10090019" w:tentative="1">
+      <w:start w:val="1"/>
+      <w:numFmt w:val="lowerLetter"/>
+      <w:lvlText w:val="%5."/>
+      <w:lvlJc w:val="left"/>
+      <w:pPr>
+        <w:ind w:left="3600" w:hanging="360"/>
+      </w:pPr>
+    </w:lvl>
+    <w:lvl w:ilvl="5" w:tplc="1009001B" w:tentative="1">
+      <w:start w:val="1"/>
+      <w:numFmt w:val="lowerRoman"/>
+      <w:lvlText w:val="%6."/>
+      <w:lvlJc w:val="right"/>
+      <w:pPr>
+        <w:ind w:left="4320" w:hanging="180"/>
+      </w:pPr>
+    </w:lvl>
+    <w:lvl w:ilvl="6" w:tplc="1009000F" w:tentative="1">
+      <w:start w:val="1"/>
+      <w:numFmt w:val="decimal"/>
+      <w:lvlText w:val="%7."/>
+      <w:lvlJc w:val="left"/>
+      <w:pPr>
+        <w:ind w:left="5040" w:hanging="360"/>
+      </w:pPr>
+    </w:lvl>
+    <w:lvl w:ilvl="7" w:tplc="10090019" w:tentative="1">
+      <w:start w:val="1"/>
+      <w:numFmt w:val="lowerLetter"/>
+      <w:lvlText w:val="%8."/>
+      <w:lvlJc w:val="left"/>
+      <w:pPr>
+        <w:ind w:left="5760" w:hanging="360"/>
+      </w:pPr>
+    </w:lvl>
+    <w:lvl w:ilvl="8" w:tplc="1009001B" w:tentative="1">
+      <w:start w:val="1"/>
+      <w:numFmt w:val="lowerRoman"/>
+      <w:lvlText w:val="%9."/>
+      <w:lvlJc w:val="right"/>
+      <w:pPr>
+        <w:ind w:left="6480" w:hanging="180"/>
+      </w:pPr>
+    </w:lvl>
+  </w:abstractNum>
+  <w:abstractNum w:abstractNumId="2" w15:restartNumberingAfterBreak="0">
+    <w:nsid w:val="27AB0B37"/>
+    <w:multiLevelType w:val="hybridMultilevel"/>
+    <w:tmpl w:val="A4EC5C4E"/>
+    <w:lvl w:ilvl="0" w:tplc="1009000F">
+      <w:start w:val="1"/>
+      <w:numFmt w:val="decimal"/>
+      <w:lvlText w:val="%1."/>
+      <w:lvlJc w:val="left"/>
+      <w:pPr>
+        <w:ind w:left="720" w:hanging="360"/>
+      </w:pPr>
+    </w:lvl>
+    <w:lvl w:ilvl="1" w:tplc="10090019" w:tentative="1">
+      <w:start w:val="1"/>
+      <w:numFmt w:val="lowerLetter"/>
+      <w:lvlText w:val="%2."/>
+      <w:lvlJc w:val="left"/>
+      <w:pPr>
+        <w:ind w:left="1440" w:hanging="360"/>
+      </w:pPr>
+    </w:lvl>
+    <w:lvl w:ilvl="2" w:tplc="1009001B" w:tentative="1">
+      <w:start w:val="1"/>
+      <w:numFmt w:val="lowerRoman"/>
+      <w:lvlText w:val="%3."/>
+      <w:lvlJc w:val="right"/>
+      <w:pPr>
+        <w:ind w:left="2160" w:hanging="180"/>
+      </w:pPr>
+    </w:lvl>
+    <w:lvl w:ilvl="3" w:tplc="1009000F" w:tentative="1">
+      <w:start w:val="1"/>
+      <w:numFmt w:val="decimal"/>
+      <w:lvlText w:val="%4."/>
+      <w:lvlJc w:val="left"/>
+      <w:pPr>
+        <w:ind w:left="2880" w:hanging="360"/>
+      </w:pPr>
+    </w:lvl>
+    <w:lvl w:ilvl="4" w:tplc="10090019" w:tentative="1">
+      <w:start w:val="1"/>
+      <w:numFmt w:val="lowerLetter"/>
+      <w:lvlText w:val="%5."/>
+      <w:lvlJc w:val="left"/>
+      <w:pPr>
+        <w:ind w:left="3600" w:hanging="360"/>
+      </w:pPr>
+    </w:lvl>
+    <w:lvl w:ilvl="5" w:tplc="1009001B" w:tentative="1">
+      <w:start w:val="1"/>
+      <w:numFmt w:val="lowerRoman"/>
+      <w:lvlText w:val="%6."/>
+      <w:lvlJc w:val="right"/>
+      <w:pPr>
+        <w:ind w:left="4320" w:hanging="180"/>
+      </w:pPr>
+    </w:lvl>
+    <w:lvl w:ilvl="6" w:tplc="1009000F" w:tentative="1">
+      <w:start w:val="1"/>
+      <w:numFmt w:val="decimal"/>
+      <w:lvlText w:val="%7."/>
+      <w:lvlJc w:val="left"/>
+      <w:pPr>
+        <w:ind w:left="5040" w:hanging="360"/>
+      </w:pPr>
+    </w:lvl>
+    <w:lvl w:ilvl="7" w:tplc="10090019" w:tentative="1">
+      <w:start w:val="1"/>
+      <w:numFmt w:val="lowerLetter"/>
+      <w:lvlText w:val="%8."/>
+      <w:lvlJc w:val="left"/>
+      <w:pPr>
+        <w:ind w:left="5760" w:hanging="360"/>
+      </w:pPr>
+    </w:lvl>
+    <w:lvl w:ilvl="8" w:tplc="1009001B" w:tentative="1">
+      <w:start w:val="1"/>
+      <w:numFmt w:val="lowerRoman"/>
+      <w:lvlText w:val="%9."/>
+      <w:lvlJc w:val="right"/>
+      <w:pPr>
+        <w:ind w:left="6480" w:hanging="180"/>
+      </w:pPr>
+    </w:lvl>
+  </w:abstractNum>
+  <w:abstractNum w:abstractNumId="3" w15:restartNumberingAfterBreak="0">
     <w:nsid w:val="29A60F2B"/>
     <w:multiLevelType w:val="hybridMultilevel"/>
     <w:tmpl w:val="155A6A08"/>
@@ -2174,7 +3229,268 @@
       </w:rPr>
     </w:lvl>
   </w:abstractNum>
-  <w:abstractNum w:abstractNumId="1" w15:restartNumberingAfterBreak="0">
+  <w:abstractNum w:abstractNumId="4" w15:restartNumberingAfterBreak="0">
+    <w:nsid w:val="39CF6FE0"/>
+    <w:multiLevelType w:val="hybridMultilevel"/>
+    <w:tmpl w:val="A4EC5C4E"/>
+    <w:lvl w:ilvl="0" w:tplc="1009000F">
+      <w:start w:val="1"/>
+      <w:numFmt w:val="decimal"/>
+      <w:lvlText w:val="%1."/>
+      <w:lvlJc w:val="left"/>
+      <w:pPr>
+        <w:ind w:left="720" w:hanging="360"/>
+      </w:pPr>
+    </w:lvl>
+    <w:lvl w:ilvl="1" w:tplc="10090019" w:tentative="1">
+      <w:start w:val="1"/>
+      <w:numFmt w:val="lowerLetter"/>
+      <w:lvlText w:val="%2."/>
+      <w:lvlJc w:val="left"/>
+      <w:pPr>
+        <w:ind w:left="1440" w:hanging="360"/>
+      </w:pPr>
+    </w:lvl>
+    <w:lvl w:ilvl="2" w:tplc="1009001B" w:tentative="1">
+      <w:start w:val="1"/>
+      <w:numFmt w:val="lowerRoman"/>
+      <w:lvlText w:val="%3."/>
+      <w:lvlJc w:val="right"/>
+      <w:pPr>
+        <w:ind w:left="2160" w:hanging="180"/>
+      </w:pPr>
+    </w:lvl>
+    <w:lvl w:ilvl="3" w:tplc="1009000F" w:tentative="1">
+      <w:start w:val="1"/>
+      <w:numFmt w:val="decimal"/>
+      <w:lvlText w:val="%4."/>
+      <w:lvlJc w:val="left"/>
+      <w:pPr>
+        <w:ind w:left="2880" w:hanging="360"/>
+      </w:pPr>
+    </w:lvl>
+    <w:lvl w:ilvl="4" w:tplc="10090019" w:tentative="1">
+      <w:start w:val="1"/>
+      <w:numFmt w:val="lowerLetter"/>
+      <w:lvlText w:val="%5."/>
+      <w:lvlJc w:val="left"/>
+      <w:pPr>
+        <w:ind w:left="3600" w:hanging="360"/>
+      </w:pPr>
+    </w:lvl>
+    <w:lvl w:ilvl="5" w:tplc="1009001B" w:tentative="1">
+      <w:start w:val="1"/>
+      <w:numFmt w:val="lowerRoman"/>
+      <w:lvlText w:val="%6."/>
+      <w:lvlJc w:val="right"/>
+      <w:pPr>
+        <w:ind w:left="4320" w:hanging="180"/>
+      </w:pPr>
+    </w:lvl>
+    <w:lvl w:ilvl="6" w:tplc="1009000F" w:tentative="1">
+      <w:start w:val="1"/>
+      <w:numFmt w:val="decimal"/>
+      <w:lvlText w:val="%7."/>
+      <w:lvlJc w:val="left"/>
+      <w:pPr>
+        <w:ind w:left="5040" w:hanging="360"/>
+      </w:pPr>
+    </w:lvl>
+    <w:lvl w:ilvl="7" w:tplc="10090019" w:tentative="1">
+      <w:start w:val="1"/>
+      <w:numFmt w:val="lowerLetter"/>
+      <w:lvlText w:val="%8."/>
+      <w:lvlJc w:val="left"/>
+      <w:pPr>
+        <w:ind w:left="5760" w:hanging="360"/>
+      </w:pPr>
+    </w:lvl>
+    <w:lvl w:ilvl="8" w:tplc="1009001B" w:tentative="1">
+      <w:start w:val="1"/>
+      <w:numFmt w:val="lowerRoman"/>
+      <w:lvlText w:val="%9."/>
+      <w:lvlJc w:val="right"/>
+      <w:pPr>
+        <w:ind w:left="6480" w:hanging="180"/>
+      </w:pPr>
+    </w:lvl>
+  </w:abstractNum>
+  <w:abstractNum w:abstractNumId="5" w15:restartNumberingAfterBreak="0">
+    <w:nsid w:val="3CA96169"/>
+    <w:multiLevelType w:val="hybridMultilevel"/>
+    <w:tmpl w:val="6736E40E"/>
+    <w:lvl w:ilvl="0" w:tplc="1009000F">
+      <w:start w:val="1"/>
+      <w:numFmt w:val="decimal"/>
+      <w:lvlText w:val="%1."/>
+      <w:lvlJc w:val="left"/>
+      <w:pPr>
+        <w:ind w:left="720" w:hanging="360"/>
+      </w:pPr>
+      <w:rPr>
+        <w:rFonts w:hint="default"/>
+      </w:rPr>
+    </w:lvl>
+    <w:lvl w:ilvl="1" w:tplc="10090019" w:tentative="1">
+      <w:start w:val="1"/>
+      <w:numFmt w:val="lowerLetter"/>
+      <w:lvlText w:val="%2."/>
+      <w:lvlJc w:val="left"/>
+      <w:pPr>
+        <w:ind w:left="1440" w:hanging="360"/>
+      </w:pPr>
+    </w:lvl>
+    <w:lvl w:ilvl="2" w:tplc="1009001B" w:tentative="1">
+      <w:start w:val="1"/>
+      <w:numFmt w:val="lowerRoman"/>
+      <w:lvlText w:val="%3."/>
+      <w:lvlJc w:val="right"/>
+      <w:pPr>
+        <w:ind w:left="2160" w:hanging="180"/>
+      </w:pPr>
+    </w:lvl>
+    <w:lvl w:ilvl="3" w:tplc="1009000F" w:tentative="1">
+      <w:start w:val="1"/>
+      <w:numFmt w:val="decimal"/>
+      <w:lvlText w:val="%4."/>
+      <w:lvlJc w:val="left"/>
+      <w:pPr>
+        <w:ind w:left="2880" w:hanging="360"/>
+      </w:pPr>
+    </w:lvl>
+    <w:lvl w:ilvl="4" w:tplc="10090019" w:tentative="1">
+      <w:start w:val="1"/>
+      <w:numFmt w:val="lowerLetter"/>
+      <w:lvlText w:val="%5."/>
+      <w:lvlJc w:val="left"/>
+      <w:pPr>
+        <w:ind w:left="3600" w:hanging="360"/>
+      </w:pPr>
+    </w:lvl>
+    <w:lvl w:ilvl="5" w:tplc="1009001B" w:tentative="1">
+      <w:start w:val="1"/>
+      <w:numFmt w:val="lowerRoman"/>
+      <w:lvlText w:val="%6."/>
+      <w:lvlJc w:val="right"/>
+      <w:pPr>
+        <w:ind w:left="4320" w:hanging="180"/>
+      </w:pPr>
+    </w:lvl>
+    <w:lvl w:ilvl="6" w:tplc="1009000F" w:tentative="1">
+      <w:start w:val="1"/>
+      <w:numFmt w:val="decimal"/>
+      <w:lvlText w:val="%7."/>
+      <w:lvlJc w:val="left"/>
+      <w:pPr>
+        <w:ind w:left="5040" w:hanging="360"/>
+      </w:pPr>
+    </w:lvl>
+    <w:lvl w:ilvl="7" w:tplc="10090019" w:tentative="1">
+      <w:start w:val="1"/>
+      <w:numFmt w:val="lowerLetter"/>
+      <w:lvlText w:val="%8."/>
+      <w:lvlJc w:val="left"/>
+      <w:pPr>
+        <w:ind w:left="5760" w:hanging="360"/>
+      </w:pPr>
+    </w:lvl>
+    <w:lvl w:ilvl="8" w:tplc="1009001B" w:tentative="1">
+      <w:start w:val="1"/>
+      <w:numFmt w:val="lowerRoman"/>
+      <w:lvlText w:val="%9."/>
+      <w:lvlJc w:val="right"/>
+      <w:pPr>
+        <w:ind w:left="6480" w:hanging="180"/>
+      </w:pPr>
+    </w:lvl>
+  </w:abstractNum>
+  <w:abstractNum w:abstractNumId="6" w15:restartNumberingAfterBreak="0">
+    <w:nsid w:val="4398518D"/>
+    <w:multiLevelType w:val="hybridMultilevel"/>
+    <w:tmpl w:val="A4EC5C4E"/>
+    <w:lvl w:ilvl="0" w:tplc="1009000F">
+      <w:start w:val="1"/>
+      <w:numFmt w:val="decimal"/>
+      <w:lvlText w:val="%1."/>
+      <w:lvlJc w:val="left"/>
+      <w:pPr>
+        <w:ind w:left="720" w:hanging="360"/>
+      </w:pPr>
+    </w:lvl>
+    <w:lvl w:ilvl="1" w:tplc="10090019" w:tentative="1">
+      <w:start w:val="1"/>
+      <w:numFmt w:val="lowerLetter"/>
+      <w:lvlText w:val="%2."/>
+      <w:lvlJc w:val="left"/>
+      <w:pPr>
+        <w:ind w:left="1440" w:hanging="360"/>
+      </w:pPr>
+    </w:lvl>
+    <w:lvl w:ilvl="2" w:tplc="1009001B" w:tentative="1">
+      <w:start w:val="1"/>
+      <w:numFmt w:val="lowerRoman"/>
+      <w:lvlText w:val="%3."/>
+      <w:lvlJc w:val="right"/>
+      <w:pPr>
+        <w:ind w:left="2160" w:hanging="180"/>
+      </w:pPr>
+    </w:lvl>
+    <w:lvl w:ilvl="3" w:tplc="1009000F" w:tentative="1">
+      <w:start w:val="1"/>
+      <w:numFmt w:val="decimal"/>
+      <w:lvlText w:val="%4."/>
+      <w:lvlJc w:val="left"/>
+      <w:pPr>
+        <w:ind w:left="2880" w:hanging="360"/>
+      </w:pPr>
+    </w:lvl>
+    <w:lvl w:ilvl="4" w:tplc="10090019" w:tentative="1">
+      <w:start w:val="1"/>
+      <w:numFmt w:val="lowerLetter"/>
+      <w:lvlText w:val="%5."/>
+      <w:lvlJc w:val="left"/>
+      <w:pPr>
+        <w:ind w:left="3600" w:hanging="360"/>
+      </w:pPr>
+    </w:lvl>
+    <w:lvl w:ilvl="5" w:tplc="1009001B" w:tentative="1">
+      <w:start w:val="1"/>
+      <w:numFmt w:val="lowerRoman"/>
+      <w:lvlText w:val="%6."/>
+      <w:lvlJc w:val="right"/>
+      <w:pPr>
+        <w:ind w:left="4320" w:hanging="180"/>
+      </w:pPr>
+    </w:lvl>
+    <w:lvl w:ilvl="6" w:tplc="1009000F" w:tentative="1">
+      <w:start w:val="1"/>
+      <w:numFmt w:val="decimal"/>
+      <w:lvlText w:val="%7."/>
+      <w:lvlJc w:val="left"/>
+      <w:pPr>
+        <w:ind w:left="5040" w:hanging="360"/>
+      </w:pPr>
+    </w:lvl>
+    <w:lvl w:ilvl="7" w:tplc="10090019" w:tentative="1">
+      <w:start w:val="1"/>
+      <w:numFmt w:val="lowerLetter"/>
+      <w:lvlText w:val="%8."/>
+      <w:lvlJc w:val="left"/>
+      <w:pPr>
+        <w:ind w:left="5760" w:hanging="360"/>
+      </w:pPr>
+    </w:lvl>
+    <w:lvl w:ilvl="8" w:tplc="1009001B" w:tentative="1">
+      <w:start w:val="1"/>
+      <w:numFmt w:val="lowerRoman"/>
+      <w:lvlText w:val="%9."/>
+      <w:lvlJc w:val="right"/>
+      <w:pPr>
+        <w:ind w:left="6480" w:hanging="180"/>
+      </w:pPr>
+    </w:lvl>
+  </w:abstractNum>
+  <w:abstractNum w:abstractNumId="7" w15:restartNumberingAfterBreak="0">
     <w:nsid w:val="5B4C3513"/>
     <w:multiLevelType w:val="multilevel"/>
     <w:tmpl w:val="CD8020B0"/>
@@ -2296,7 +3612,7 @@
       </w:pPr>
     </w:lvl>
   </w:abstractNum>
-  <w:abstractNum w:abstractNumId="2" w15:restartNumberingAfterBreak="0">
+  <w:abstractNum w:abstractNumId="8" w15:restartNumberingAfterBreak="0">
     <w:nsid w:val="75D77C9A"/>
     <w:multiLevelType w:val="multilevel"/>
     <w:tmpl w:val="082C0262"/>
@@ -2437,13 +3753,31 @@
     </w:lvl>
   </w:abstractNum>
   <w:num w:numId="1">
-    <w:abstractNumId w:val="2"/>
+    <w:abstractNumId w:val="8"/>
   </w:num>
   <w:num w:numId="2">
+    <w:abstractNumId w:val="7"/>
+  </w:num>
+  <w:num w:numId="3">
+    <w:abstractNumId w:val="3"/>
+  </w:num>
+  <w:num w:numId="4">
+    <w:abstractNumId w:val="0"/>
+  </w:num>
+  <w:num w:numId="5">
+    <w:abstractNumId w:val="4"/>
+  </w:num>
+  <w:num w:numId="6">
+    <w:abstractNumId w:val="5"/>
+  </w:num>
+  <w:num w:numId="7">
     <w:abstractNumId w:val="1"/>
   </w:num>
-  <w:num w:numId="3">
-    <w:abstractNumId w:val="0"/>
+  <w:num w:numId="8">
+    <w:abstractNumId w:val="6"/>
+  </w:num>
+  <w:num w:numId="9">
+    <w:abstractNumId w:val="2"/>
   </w:num>
 </w:numbering>
 </file>
@@ -3262,7 +4596,7 @@
 </file>
 
 <file path=customXml/itemProps1.xml><?xml version="1.0" encoding="utf-8"?>
-<ds:datastoreItem xmlns:ds="http://schemas.openxmlformats.org/officeDocument/2006/customXml" ds:itemID="{4B323273-8FF9-4EDB-A563-9279FA4BA315}">
+<ds:datastoreItem xmlns:ds="http://schemas.openxmlformats.org/officeDocument/2006/customXml" ds:itemID="{79FC57A6-7CFE-481E-8803-C798910A8FAD}">
   <ds:schemaRefs>
     <ds:schemaRef ds:uri="http://schemas.openxmlformats.org/officeDocument/2006/bibliography"/>
   </ds:schemaRefs>

</xml_diff>

<commit_message>
test acceptation selection paquet de cartes
</commit_message>
<xml_diff>
--- a/Tp02.docx
+++ b/Tp02.docx
@@ -2006,8 +2006,6 @@
         </w:rPr>
         <w:t xml:space="preserve"> utilisateur</w:t>
       </w:r>
-      <w:bookmarkStart w:id="0" w:name="_GoBack"/>
-      <w:bookmarkEnd w:id="0"/>
     </w:p>
     <w:p>
       <w:pPr>
@@ -2554,9 +2552,149 @@
     <w:p>
       <w:pPr>
         <w:rPr>
-          <w:lang w:eastAsia="en-US"/>
-        </w:rPr>
-      </w:pPr>
+          <w:u w:val="single"/>
+          <w:lang w:eastAsia="en-US"/>
+        </w:rPr>
+      </w:pPr>
+      <w:r>
+        <w:rPr>
+          <w:u w:val="single"/>
+          <w:lang w:eastAsia="en-US"/>
+        </w:rPr>
+        <w:t>La vue du menu de sélection de paquet de cartes</w:t>
+      </w:r>
+    </w:p>
+    <w:p>
+      <w:pPr>
+        <w:rPr>
+          <w:lang w:eastAsia="en-US"/>
+        </w:rPr>
+      </w:pPr>
+    </w:p>
+    <w:p>
+      <w:pPr>
+        <w:rPr>
+          <w:lang w:eastAsia="en-US"/>
+        </w:rPr>
+      </w:pPr>
+      <w:r>
+        <w:rPr>
+          <w:lang w:eastAsia="en-US"/>
+        </w:rPr>
+        <w:t>Le programme a bien répondu aux critères de succès si :</w:t>
+      </w:r>
+    </w:p>
+    <w:p>
+      <w:pPr>
+        <w:pStyle w:val="ListParagraph"/>
+        <w:numPr>
+          <w:ilvl w:val="0"/>
+          <w:numId w:val="10"/>
+        </w:numPr>
+        <w:rPr>
+          <w:lang w:eastAsia="en-US"/>
+        </w:rPr>
+      </w:pPr>
+      <w:r>
+        <w:rPr>
+          <w:lang w:eastAsia="en-US"/>
+        </w:rPr>
+        <w:t>Le message Afficher le deck s’affiche lorsque l’utilisateur survole un paquet de cartes rempli</w:t>
+      </w:r>
+    </w:p>
+    <w:p>
+      <w:pPr>
+        <w:pStyle w:val="ListParagraph"/>
+        <w:numPr>
+          <w:ilvl w:val="0"/>
+          <w:numId w:val="10"/>
+        </w:numPr>
+        <w:rPr>
+          <w:lang w:eastAsia="en-US"/>
+        </w:rPr>
+      </w:pPr>
+      <w:r>
+        <w:rPr>
+          <w:lang w:eastAsia="en-US"/>
+        </w:rPr>
+        <w:t>Le message Nouveau Deck s’affiche lorsque l’utilisateur survole un emplacement de paquet vide</w:t>
+      </w:r>
+    </w:p>
+    <w:p>
+      <w:pPr>
+        <w:pStyle w:val="ListParagraph"/>
+        <w:numPr>
+          <w:ilvl w:val="0"/>
+          <w:numId w:val="10"/>
+        </w:numPr>
+        <w:rPr>
+          <w:lang w:eastAsia="en-US"/>
+        </w:rPr>
+      </w:pPr>
+      <w:r>
+        <w:rPr>
+          <w:lang w:eastAsia="en-US"/>
+        </w:rPr>
+        <w:t>La vue des cartes en mode visualisation s’affiche lorsque l’utilisateur clique sur un paquet de cartes rempli</w:t>
+      </w:r>
+    </w:p>
+    <w:p>
+      <w:pPr>
+        <w:pStyle w:val="ListParagraph"/>
+        <w:numPr>
+          <w:ilvl w:val="0"/>
+          <w:numId w:val="10"/>
+        </w:numPr>
+        <w:rPr>
+          <w:lang w:eastAsia="en-US"/>
+        </w:rPr>
+      </w:pPr>
+      <w:r>
+        <w:rPr>
+          <w:lang w:eastAsia="en-US"/>
+        </w:rPr>
+        <w:t>La vue des cartes en mode édition s’affiche lorsque l’utilisateur clique sur un emplacement de paquet vide.</w:t>
+      </w:r>
+    </w:p>
+    <w:p>
+      <w:pPr>
+        <w:pStyle w:val="ListParagraph"/>
+        <w:numPr>
+          <w:ilvl w:val="0"/>
+          <w:numId w:val="10"/>
+        </w:numPr>
+        <w:rPr>
+          <w:lang w:eastAsia="en-US"/>
+        </w:rPr>
+      </w:pPr>
+      <w:r>
+        <w:rPr>
+          <w:lang w:eastAsia="en-US"/>
+        </w:rPr>
+        <w:t>La vue d</w:t>
+      </w:r>
+      <w:r>
+        <w:rPr>
+          <w:lang w:eastAsia="en-US"/>
+        </w:rPr>
+        <w:t>u menu principal s’affiche lorsque l’utilisateur clique sur le bouton Retour au menu</w:t>
+      </w:r>
+    </w:p>
+    <w:p>
+      <w:pPr>
+        <w:rPr>
+          <w:lang w:eastAsia="en-US"/>
+        </w:rPr>
+      </w:pPr>
+    </w:p>
+    <w:p>
+      <w:pPr>
+        <w:rPr>
+          <w:lang w:eastAsia="en-US"/>
+        </w:rPr>
+      </w:pPr>
+      <w:bookmarkStart w:id="0" w:name="_GoBack"/>
+      <w:bookmarkEnd w:id="0"/>
     </w:p>
     <w:p>
       <w:pPr>
@@ -3031,6 +3169,92 @@
     </w:lvl>
   </w:abstractNum>
   <w:abstractNum w:abstractNumId="2" w15:restartNumberingAfterBreak="0">
+    <w:nsid w:val="250B4F6C"/>
+    <w:multiLevelType w:val="hybridMultilevel"/>
+    <w:tmpl w:val="A4EC5C4E"/>
+    <w:lvl w:ilvl="0" w:tplc="1009000F">
+      <w:start w:val="1"/>
+      <w:numFmt w:val="decimal"/>
+      <w:lvlText w:val="%1."/>
+      <w:lvlJc w:val="left"/>
+      <w:pPr>
+        <w:ind w:left="720" w:hanging="360"/>
+      </w:pPr>
+    </w:lvl>
+    <w:lvl w:ilvl="1" w:tplc="10090019" w:tentative="1">
+      <w:start w:val="1"/>
+      <w:numFmt w:val="lowerLetter"/>
+      <w:lvlText w:val="%2."/>
+      <w:lvlJc w:val="left"/>
+      <w:pPr>
+        <w:ind w:left="1440" w:hanging="360"/>
+      </w:pPr>
+    </w:lvl>
+    <w:lvl w:ilvl="2" w:tplc="1009001B" w:tentative="1">
+      <w:start w:val="1"/>
+      <w:numFmt w:val="lowerRoman"/>
+      <w:lvlText w:val="%3."/>
+      <w:lvlJc w:val="right"/>
+      <w:pPr>
+        <w:ind w:left="2160" w:hanging="180"/>
+      </w:pPr>
+    </w:lvl>
+    <w:lvl w:ilvl="3" w:tplc="1009000F" w:tentative="1">
+      <w:start w:val="1"/>
+      <w:numFmt w:val="decimal"/>
+      <w:lvlText w:val="%4."/>
+      <w:lvlJc w:val="left"/>
+      <w:pPr>
+        <w:ind w:left="2880" w:hanging="360"/>
+      </w:pPr>
+    </w:lvl>
+    <w:lvl w:ilvl="4" w:tplc="10090019" w:tentative="1">
+      <w:start w:val="1"/>
+      <w:numFmt w:val="lowerLetter"/>
+      <w:lvlText w:val="%5."/>
+      <w:lvlJc w:val="left"/>
+      <w:pPr>
+        <w:ind w:left="3600" w:hanging="360"/>
+      </w:pPr>
+    </w:lvl>
+    <w:lvl w:ilvl="5" w:tplc="1009001B" w:tentative="1">
+      <w:start w:val="1"/>
+      <w:numFmt w:val="lowerRoman"/>
+      <w:lvlText w:val="%6."/>
+      <w:lvlJc w:val="right"/>
+      <w:pPr>
+        <w:ind w:left="4320" w:hanging="180"/>
+      </w:pPr>
+    </w:lvl>
+    <w:lvl w:ilvl="6" w:tplc="1009000F" w:tentative="1">
+      <w:start w:val="1"/>
+      <w:numFmt w:val="decimal"/>
+      <w:lvlText w:val="%7."/>
+      <w:lvlJc w:val="left"/>
+      <w:pPr>
+        <w:ind w:left="5040" w:hanging="360"/>
+      </w:pPr>
+    </w:lvl>
+    <w:lvl w:ilvl="7" w:tplc="10090019" w:tentative="1">
+      <w:start w:val="1"/>
+      <w:numFmt w:val="lowerLetter"/>
+      <w:lvlText w:val="%8."/>
+      <w:lvlJc w:val="left"/>
+      <w:pPr>
+        <w:ind w:left="5760" w:hanging="360"/>
+      </w:pPr>
+    </w:lvl>
+    <w:lvl w:ilvl="8" w:tplc="1009001B" w:tentative="1">
+      <w:start w:val="1"/>
+      <w:numFmt w:val="lowerRoman"/>
+      <w:lvlText w:val="%9."/>
+      <w:lvlJc w:val="right"/>
+      <w:pPr>
+        <w:ind w:left="6480" w:hanging="180"/>
+      </w:pPr>
+    </w:lvl>
+  </w:abstractNum>
+  <w:abstractNum w:abstractNumId="3" w15:restartNumberingAfterBreak="0">
     <w:nsid w:val="27AB0B37"/>
     <w:multiLevelType w:val="hybridMultilevel"/>
     <w:tmpl w:val="A4EC5C4E"/>
@@ -3116,7 +3340,7 @@
       </w:pPr>
     </w:lvl>
   </w:abstractNum>
-  <w:abstractNum w:abstractNumId="3" w15:restartNumberingAfterBreak="0">
+  <w:abstractNum w:abstractNumId="4" w15:restartNumberingAfterBreak="0">
     <w:nsid w:val="29A60F2B"/>
     <w:multiLevelType w:val="hybridMultilevel"/>
     <w:tmpl w:val="155A6A08"/>
@@ -3229,7 +3453,7 @@
       </w:rPr>
     </w:lvl>
   </w:abstractNum>
-  <w:abstractNum w:abstractNumId="4" w15:restartNumberingAfterBreak="0">
+  <w:abstractNum w:abstractNumId="5" w15:restartNumberingAfterBreak="0">
     <w:nsid w:val="39CF6FE0"/>
     <w:multiLevelType w:val="hybridMultilevel"/>
     <w:tmpl w:val="A4EC5C4E"/>
@@ -3315,7 +3539,7 @@
       </w:pPr>
     </w:lvl>
   </w:abstractNum>
-  <w:abstractNum w:abstractNumId="5" w15:restartNumberingAfterBreak="0">
+  <w:abstractNum w:abstractNumId="6" w15:restartNumberingAfterBreak="0">
     <w:nsid w:val="3CA96169"/>
     <w:multiLevelType w:val="hybridMultilevel"/>
     <w:tmpl w:val="6736E40E"/>
@@ -3404,7 +3628,7 @@
       </w:pPr>
     </w:lvl>
   </w:abstractNum>
-  <w:abstractNum w:abstractNumId="6" w15:restartNumberingAfterBreak="0">
+  <w:abstractNum w:abstractNumId="7" w15:restartNumberingAfterBreak="0">
     <w:nsid w:val="4398518D"/>
     <w:multiLevelType w:val="hybridMultilevel"/>
     <w:tmpl w:val="A4EC5C4E"/>
@@ -3490,7 +3714,7 @@
       </w:pPr>
     </w:lvl>
   </w:abstractNum>
-  <w:abstractNum w:abstractNumId="7" w15:restartNumberingAfterBreak="0">
+  <w:abstractNum w:abstractNumId="8" w15:restartNumberingAfterBreak="0">
     <w:nsid w:val="5B4C3513"/>
     <w:multiLevelType w:val="multilevel"/>
     <w:tmpl w:val="CD8020B0"/>
@@ -3612,7 +3836,7 @@
       </w:pPr>
     </w:lvl>
   </w:abstractNum>
-  <w:abstractNum w:abstractNumId="8" w15:restartNumberingAfterBreak="0">
+  <w:abstractNum w:abstractNumId="9" w15:restartNumberingAfterBreak="0">
     <w:nsid w:val="75D77C9A"/>
     <w:multiLevelType w:val="multilevel"/>
     <w:tmpl w:val="082C0262"/>
@@ -3753,30 +3977,33 @@
     </w:lvl>
   </w:abstractNum>
   <w:num w:numId="1">
+    <w:abstractNumId w:val="9"/>
+  </w:num>
+  <w:num w:numId="2">
     <w:abstractNumId w:val="8"/>
   </w:num>
-  <w:num w:numId="2">
-    <w:abstractNumId w:val="7"/>
-  </w:num>
   <w:num w:numId="3">
-    <w:abstractNumId w:val="3"/>
+    <w:abstractNumId w:val="4"/>
   </w:num>
   <w:num w:numId="4">
     <w:abstractNumId w:val="0"/>
   </w:num>
   <w:num w:numId="5">
-    <w:abstractNumId w:val="4"/>
+    <w:abstractNumId w:val="5"/>
   </w:num>
   <w:num w:numId="6">
-    <w:abstractNumId w:val="5"/>
+    <w:abstractNumId w:val="6"/>
   </w:num>
   <w:num w:numId="7">
     <w:abstractNumId w:val="1"/>
   </w:num>
   <w:num w:numId="8">
-    <w:abstractNumId w:val="6"/>
+    <w:abstractNumId w:val="7"/>
   </w:num>
   <w:num w:numId="9">
+    <w:abstractNumId w:val="3"/>
+  </w:num>
+  <w:num w:numId="10">
     <w:abstractNumId w:val="2"/>
   </w:num>
 </w:numbering>
@@ -4596,7 +4823,7 @@
 </file>
 
 <file path=customXml/itemProps1.xml><?xml version="1.0" encoding="utf-8"?>
-<ds:datastoreItem xmlns:ds="http://schemas.openxmlformats.org/officeDocument/2006/customXml" ds:itemID="{79FC57A6-7CFE-481E-8803-C798910A8FAD}">
+<ds:datastoreItem xmlns:ds="http://schemas.openxmlformats.org/officeDocument/2006/customXml" ds:itemID="{727FF219-AAD4-41D1-B454-EC8FF2248547}">
   <ds:schemaRefs>
     <ds:schemaRef ds:uri="http://schemas.openxmlformats.org/officeDocument/2006/bibliography"/>
   </ds:schemaRefs>

</xml_diff>

<commit_message>
Ajout de ma contribution dans le doc de stratégie de tests.
</commit_message>
<xml_diff>
--- a/Tp02.docx
+++ b/Tp02.docx
@@ -2693,271 +2693,436 @@
           <w:lang w:eastAsia="en-US"/>
         </w:rPr>
       </w:pPr>
+    </w:p>
+    <w:p>
+      <w:pPr>
+        <w:rPr>
+          <w:lang w:eastAsia="en-US"/>
+        </w:rPr>
+      </w:pPr>
+    </w:p>
+    <w:p>
+      <w:pPr>
+        <w:rPr>
+          <w:lang w:eastAsia="en-US"/>
+        </w:rPr>
+      </w:pPr>
+    </w:p>
+    <w:p>
+      <w:pPr>
+        <w:rPr>
+          <w:lang w:eastAsia="en-US"/>
+        </w:rPr>
+      </w:pPr>
+    </w:p>
+    <w:p>
+      <w:pPr>
+        <w:rPr>
+          <w:lang w:eastAsia="en-US"/>
+        </w:rPr>
+      </w:pPr>
+    </w:p>
+    <w:p>
+      <w:pPr>
+        <w:rPr>
+          <w:lang w:eastAsia="en-US"/>
+        </w:rPr>
+      </w:pPr>
+    </w:p>
+    <w:p>
+      <w:pPr>
+        <w:rPr>
+          <w:u w:val="single"/>
+          <w:lang w:eastAsia="en-US"/>
+        </w:rPr>
+      </w:pPr>
+    </w:p>
+    <w:p>
+      <w:pPr>
+        <w:rPr>
+          <w:lang w:eastAsia="en-US"/>
+        </w:rPr>
+      </w:pPr>
+    </w:p>
+    <w:p>
+      <w:pPr>
+        <w:rPr>
+          <w:lang w:eastAsia="en-US"/>
+        </w:rPr>
+      </w:pPr>
+    </w:p>
+    <w:p>
+      <w:pPr>
+        <w:rPr>
+          <w:lang w:eastAsia="en-US"/>
+        </w:rPr>
+      </w:pPr>
+    </w:p>
+    <w:p/>
+    <w:p>
+      <w:pPr>
+        <w:rPr>
+          <w:lang w:eastAsia="en-US"/>
+        </w:rPr>
+      </w:pPr>
+      <w:r>
+        <w:rPr>
+          <w:b/>
+          <w:lang w:eastAsia="en-US"/>
+        </w:rPr>
+        <w:t>Plan d’intégration</w:t>
+      </w:r>
+      <w:r>
+        <w:rPr>
+          <w:lang w:eastAsia="en-US"/>
+        </w:rPr>
+        <w:t xml:space="preserve"> – Décrivez votre plan d’intégration en prenant bien soin de justifier vos choix. Présentez ici comment vous prévoyez effectuer les tests d’intégration au cours du développement. Indiquez par exemple dans quel ordre les modules seront assemblés pour former un système complet. Les détails des tests d’intégration peuvent être présentés ici ou dans la section suivante, à votre choix.</w:t>
+      </w:r>
+    </w:p>
+    <w:p/>
+    <w:p>
+      <w:pPr>
+        <w:rPr>
+          <w:lang w:eastAsia="en-US"/>
+        </w:rPr>
+      </w:pPr>
+      <w:r>
+        <w:rPr>
+          <w:b/>
+          <w:lang w:eastAsia="en-US"/>
+        </w:rPr>
+        <w:t>Responsabilités des membres de l’équipe</w:t>
+      </w:r>
+      <w:r>
+        <w:rPr>
+          <w:lang w:eastAsia="en-US"/>
+        </w:rPr>
+        <w:t xml:space="preserve"> – Décrivez ici la responsabilité de chacun des membres de l’équipe. Chaque membre doit obligatoirement participer aux activités de tests. Si votre équipe divise le travail par composant, chaque membre de l’équipe devrait au minimum être responsable de son (ses) composant(s).</w:t>
+      </w:r>
+    </w:p>
+    <w:p>
+      <w:pPr>
+        <w:rPr>
+          <w:lang w:eastAsia="en-US"/>
+        </w:rPr>
+      </w:pPr>
+    </w:p>
+    <w:p>
+      <w:pPr>
+        <w:rPr>
+          <w:u w:val="single"/>
+          <w:lang w:eastAsia="en-US"/>
+        </w:rPr>
+      </w:pPr>
+      <w:r>
+        <w:rPr>
+          <w:u w:val="single"/>
+          <w:lang w:eastAsia="en-US"/>
+        </w:rPr>
+        <w:t>Gabriel Cyr</w:t>
+      </w:r>
+    </w:p>
+    <w:p>
+      <w:pPr>
+        <w:rPr>
+          <w:lang w:eastAsia="en-US"/>
+        </w:rPr>
+      </w:pPr>
+    </w:p>
+    <w:p>
+      <w:pPr>
+        <w:rPr>
+          <w:lang w:eastAsia="en-US"/>
+        </w:rPr>
+      </w:pPr>
+      <w:r>
+        <w:rPr>
+          <w:lang w:eastAsia="en-US"/>
+        </w:rPr>
+        <w:t>Rédaction des stratégies de test</w:t>
+      </w:r>
+    </w:p>
+    <w:p>
+      <w:pPr>
+        <w:rPr>
+          <w:lang w:eastAsia="en-US"/>
+        </w:rPr>
+      </w:pPr>
+      <w:proofErr w:type="spellStart"/>
+      <w:r>
+        <w:rPr>
+          <w:lang w:eastAsia="en-US"/>
+        </w:rPr>
+        <w:t>LoginServiceTest</w:t>
+      </w:r>
+      <w:proofErr w:type="spellEnd"/>
+      <w:r>
+        <w:rPr>
+          <w:lang w:eastAsia="en-US"/>
+        </w:rPr>
+        <w:t xml:space="preserve"> (tests unitaires)</w:t>
+      </w:r>
+    </w:p>
+    <w:p>
+      <w:pPr>
+        <w:rPr>
+          <w:lang w:eastAsia="en-US"/>
+        </w:rPr>
+      </w:pPr>
+    </w:p>
+    <w:p>
+      <w:pPr>
+        <w:rPr>
+          <w:u w:val="single"/>
+          <w:lang w:eastAsia="en-US"/>
+        </w:rPr>
+      </w:pPr>
+      <w:r>
+        <w:rPr>
+          <w:u w:val="single"/>
+          <w:lang w:eastAsia="en-US"/>
+        </w:rPr>
+        <w:t>Jimmy</w:t>
+      </w:r>
+    </w:p>
+    <w:p>
+      <w:pPr>
+        <w:rPr>
+          <w:u w:val="single"/>
+          <w:lang w:eastAsia="en-US"/>
+        </w:rPr>
+      </w:pPr>
+    </w:p>
+    <w:p>
+      <w:pPr>
+        <w:rPr>
+          <w:lang w:eastAsia="en-US"/>
+        </w:rPr>
+      </w:pPr>
+      <w:r>
+        <w:rPr>
+          <w:lang w:eastAsia="en-US"/>
+        </w:rPr>
+        <w:t>Rédaction des stratégies de test</w:t>
+      </w:r>
+    </w:p>
+    <w:p>
+      <w:pPr>
+        <w:rPr>
+          <w:lang w:eastAsia="en-US"/>
+        </w:rPr>
+      </w:pPr>
+    </w:p>
+    <w:p>
+      <w:pPr>
+        <w:rPr>
+          <w:u w:val="single"/>
+          <w:lang w:eastAsia="en-US"/>
+        </w:rPr>
+      </w:pPr>
+      <w:r>
+        <w:rPr>
+          <w:u w:val="single"/>
+          <w:lang w:eastAsia="en-US"/>
+        </w:rPr>
+        <w:t>Marc-Antoine Béchard</w:t>
+      </w:r>
+    </w:p>
+    <w:p>
+      <w:pPr>
+        <w:rPr>
+          <w:lang w:eastAsia="en-US"/>
+        </w:rPr>
+      </w:pPr>
+    </w:p>
+    <w:p>
+      <w:pPr>
+        <w:rPr>
+          <w:lang w:eastAsia="en-US"/>
+        </w:rPr>
+      </w:pPr>
+      <w:r>
+        <w:rPr>
+          <w:lang w:eastAsia="en-US"/>
+        </w:rPr>
+        <w:t>Rédaction des stratégies de test</w:t>
+      </w:r>
+    </w:p>
+    <w:p>
+      <w:pPr>
+        <w:rPr>
+          <w:lang w:eastAsia="en-US"/>
+        </w:rPr>
+      </w:pPr>
+      <w:r>
+        <w:rPr>
+          <w:lang w:eastAsia="en-US"/>
+        </w:rPr>
+        <w:t>Tests d’acceptation sur une majorité des récits</w:t>
+      </w:r>
+    </w:p>
+    <w:p>
+      <w:pPr>
+        <w:rPr>
+          <w:lang w:eastAsia="en-US"/>
+        </w:rPr>
+      </w:pPr>
+      <w:r>
+        <w:rPr>
+          <w:lang w:eastAsia="en-US"/>
+        </w:rPr>
+        <w:t>« </w:t>
+      </w:r>
+      <w:proofErr w:type="spellStart"/>
+      <w:r>
+        <w:rPr>
+          <w:lang w:eastAsia="en-US"/>
+        </w:rPr>
+        <w:t>Exploratory</w:t>
+      </w:r>
+      <w:proofErr w:type="spellEnd"/>
+      <w:r>
+        <w:rPr>
+          <w:lang w:eastAsia="en-US"/>
+        </w:rPr>
+        <w:t xml:space="preserve"> </w:t>
+      </w:r>
+      <w:proofErr w:type="spellStart"/>
+      <w:r>
+        <w:rPr>
+          <w:lang w:eastAsia="en-US"/>
+        </w:rPr>
+        <w:t>testing</w:t>
+      </w:r>
+      <w:proofErr w:type="spellEnd"/>
+      <w:r>
+        <w:rPr>
+          <w:lang w:eastAsia="en-US"/>
+        </w:rPr>
+        <w:t> » avant chaque démo</w:t>
+      </w:r>
+    </w:p>
+    <w:p>
+      <w:pPr>
+        <w:rPr>
+          <w:lang w:eastAsia="en-US"/>
+        </w:rPr>
+      </w:pPr>
+      <w:r>
+        <w:rPr>
+          <w:lang w:eastAsia="en-US"/>
+        </w:rPr>
+        <w:t>Tests unitaires :</w:t>
+      </w:r>
+    </w:p>
+    <w:p>
+      <w:pPr>
+        <w:pStyle w:val="ListParagraph"/>
+        <w:numPr>
+          <w:ilvl w:val="0"/>
+          <w:numId w:val="11"/>
+        </w:numPr>
+        <w:rPr>
+          <w:lang w:eastAsia="en-US"/>
+        </w:rPr>
+      </w:pPr>
+      <w:proofErr w:type="spellStart"/>
+      <w:r>
+        <w:rPr>
+          <w:lang w:eastAsia="en-US"/>
+        </w:rPr>
+        <w:t>DomainTest</w:t>
+      </w:r>
+      <w:proofErr w:type="spellEnd"/>
+    </w:p>
+    <w:p>
+      <w:pPr>
+        <w:pStyle w:val="ListParagraph"/>
+        <w:numPr>
+          <w:ilvl w:val="0"/>
+          <w:numId w:val="11"/>
+        </w:numPr>
+        <w:rPr>
+          <w:lang w:eastAsia="en-US"/>
+        </w:rPr>
+      </w:pPr>
+      <w:proofErr w:type="spellStart"/>
+      <w:r>
+        <w:rPr>
+          <w:lang w:eastAsia="en-US"/>
+        </w:rPr>
+        <w:t>ConnectionUtilsTest</w:t>
+      </w:r>
+      <w:proofErr w:type="spellEnd"/>
+    </w:p>
+    <w:p>
+      <w:pPr>
+        <w:pStyle w:val="ListParagraph"/>
+        <w:numPr>
+          <w:ilvl w:val="0"/>
+          <w:numId w:val="11"/>
+        </w:numPr>
+        <w:rPr>
+          <w:lang w:eastAsia="en-US"/>
+        </w:rPr>
+      </w:pPr>
+      <w:proofErr w:type="spellStart"/>
+      <w:r>
+        <w:rPr>
+          <w:lang w:eastAsia="en-US"/>
+        </w:rPr>
+        <w:t>JsonTests</w:t>
+      </w:r>
+      <w:proofErr w:type="spellEnd"/>
+    </w:p>
+    <w:p>
+      <w:pPr>
+        <w:pStyle w:val="ListParagraph"/>
+        <w:numPr>
+          <w:ilvl w:val="0"/>
+          <w:numId w:val="11"/>
+        </w:numPr>
+        <w:rPr>
+          <w:lang w:eastAsia="en-US"/>
+        </w:rPr>
+      </w:pPr>
+      <w:proofErr w:type="spellStart"/>
+      <w:r>
+        <w:rPr>
+          <w:lang w:eastAsia="en-US"/>
+        </w:rPr>
+        <w:t>DeckEditingServiceTest</w:t>
+      </w:r>
+      <w:proofErr w:type="spellEnd"/>
+    </w:p>
+    <w:p>
+      <w:pPr>
+        <w:pStyle w:val="ListParagraph"/>
+        <w:numPr>
+          <w:ilvl w:val="0"/>
+          <w:numId w:val="11"/>
+        </w:numPr>
+        <w:rPr>
+          <w:lang w:eastAsia="en-US"/>
+        </w:rPr>
+      </w:pPr>
+      <w:proofErr w:type="spellStart"/>
+      <w:r>
+        <w:rPr>
+          <w:lang w:eastAsia="en-US"/>
+        </w:rPr>
+        <w:t>GameServiceTest</w:t>
+      </w:r>
+      <w:proofErr w:type="spellEnd"/>
+    </w:p>
+    <w:p>
+      <w:pPr>
+        <w:rPr>
+          <w:lang w:eastAsia="en-US"/>
+        </w:rPr>
+      </w:pPr>
       <w:bookmarkStart w:id="0" w:name="_GoBack"/>
       <w:bookmarkEnd w:id="0"/>
-    </w:p>
-    <w:p>
-      <w:pPr>
-        <w:rPr>
-          <w:lang w:eastAsia="en-US"/>
-        </w:rPr>
-      </w:pPr>
-    </w:p>
-    <w:p>
-      <w:pPr>
-        <w:rPr>
-          <w:lang w:eastAsia="en-US"/>
-        </w:rPr>
-      </w:pPr>
-    </w:p>
-    <w:p>
-      <w:pPr>
-        <w:rPr>
-          <w:lang w:eastAsia="en-US"/>
-        </w:rPr>
-      </w:pPr>
-    </w:p>
-    <w:p>
-      <w:pPr>
-        <w:rPr>
-          <w:lang w:eastAsia="en-US"/>
-        </w:rPr>
-      </w:pPr>
-    </w:p>
-    <w:p>
-      <w:pPr>
-        <w:rPr>
-          <w:lang w:eastAsia="en-US"/>
-        </w:rPr>
-      </w:pPr>
-    </w:p>
-    <w:p>
-      <w:pPr>
-        <w:rPr>
-          <w:u w:val="single"/>
-          <w:lang w:eastAsia="en-US"/>
-        </w:rPr>
-      </w:pPr>
-    </w:p>
-    <w:p>
-      <w:pPr>
-        <w:rPr>
-          <w:lang w:eastAsia="en-US"/>
-        </w:rPr>
-      </w:pPr>
-    </w:p>
-    <w:p>
-      <w:pPr>
-        <w:rPr>
-          <w:lang w:eastAsia="en-US"/>
-        </w:rPr>
-      </w:pPr>
-    </w:p>
-    <w:p>
-      <w:pPr>
-        <w:rPr>
-          <w:lang w:eastAsia="en-US"/>
-        </w:rPr>
-      </w:pPr>
-    </w:p>
-    <w:p/>
-    <w:p>
-      <w:pPr>
-        <w:rPr>
-          <w:lang w:eastAsia="en-US"/>
-        </w:rPr>
-      </w:pPr>
-      <w:r>
-        <w:rPr>
-          <w:b/>
-          <w:lang w:eastAsia="en-US"/>
-        </w:rPr>
-        <w:t>Plan d’intégration</w:t>
-      </w:r>
-      <w:r>
-        <w:rPr>
-          <w:lang w:eastAsia="en-US"/>
-        </w:rPr>
-        <w:t xml:space="preserve"> – Décrivez votre plan d’intégration en prenant bien soin de justifier vos choix. Présentez ici comment vous prévoyez effectuer les tests d’intégration au cours du développement. Indiquez par exemple dans quel ordre les modules seront assemblés pour former un système complet. Les détails des tests d’intégration peuvent être présentés ici ou dans la section suivante, à votre choix.</w:t>
-      </w:r>
-    </w:p>
-    <w:p/>
-    <w:p>
-      <w:pPr>
-        <w:rPr>
-          <w:lang w:eastAsia="en-US"/>
-        </w:rPr>
-      </w:pPr>
-      <w:r>
-        <w:rPr>
-          <w:b/>
-          <w:lang w:eastAsia="en-US"/>
-        </w:rPr>
-        <w:t>Responsabilités des membres de l’équipe</w:t>
-      </w:r>
-      <w:r>
-        <w:rPr>
-          <w:lang w:eastAsia="en-US"/>
-        </w:rPr>
-        <w:t xml:space="preserve"> – Décrivez ici la responsabilité de chacun des membres de l’équipe. Chaque membre doit obligatoirement participer aux activités de tests. Si votre équipe divise le travail par composant, chaque membre de l’équipe devrait au minimum être responsable de son (ses) composant(s).</w:t>
-      </w:r>
-    </w:p>
-    <w:p>
-      <w:pPr>
-        <w:rPr>
-          <w:lang w:eastAsia="en-US"/>
-        </w:rPr>
-      </w:pPr>
-    </w:p>
-    <w:p>
-      <w:pPr>
-        <w:rPr>
-          <w:u w:val="single"/>
-          <w:lang w:eastAsia="en-US"/>
-        </w:rPr>
-      </w:pPr>
-      <w:r>
-        <w:rPr>
-          <w:u w:val="single"/>
-          <w:lang w:eastAsia="en-US"/>
-        </w:rPr>
-        <w:t>Gabriel Cyr</w:t>
-      </w:r>
-    </w:p>
-    <w:p>
-      <w:pPr>
-        <w:rPr>
-          <w:lang w:eastAsia="en-US"/>
-        </w:rPr>
-      </w:pPr>
-    </w:p>
-    <w:p>
-      <w:pPr>
-        <w:rPr>
-          <w:lang w:eastAsia="en-US"/>
-        </w:rPr>
-      </w:pPr>
-      <w:r>
-        <w:rPr>
-          <w:lang w:eastAsia="en-US"/>
-        </w:rPr>
-        <w:t>Rédaction des stratégies de test</w:t>
-      </w:r>
-    </w:p>
-    <w:p>
-      <w:pPr>
-        <w:rPr>
-          <w:lang w:eastAsia="en-US"/>
-        </w:rPr>
-      </w:pPr>
-      <w:proofErr w:type="spellStart"/>
-      <w:r>
-        <w:rPr>
-          <w:lang w:eastAsia="en-US"/>
-        </w:rPr>
-        <w:t>LoginServiceTest</w:t>
-      </w:r>
-      <w:proofErr w:type="spellEnd"/>
-      <w:r>
-        <w:rPr>
-          <w:lang w:eastAsia="en-US"/>
-        </w:rPr>
-        <w:t xml:space="preserve"> (tests unitaires)</w:t>
-      </w:r>
-    </w:p>
-    <w:p>
-      <w:pPr>
-        <w:rPr>
-          <w:lang w:eastAsia="en-US"/>
-        </w:rPr>
-      </w:pPr>
-    </w:p>
-    <w:p>
-      <w:pPr>
-        <w:rPr>
-          <w:u w:val="single"/>
-          <w:lang w:eastAsia="en-US"/>
-        </w:rPr>
-      </w:pPr>
-      <w:r>
-        <w:rPr>
-          <w:u w:val="single"/>
-          <w:lang w:eastAsia="en-US"/>
-        </w:rPr>
-        <w:t>Jimmy</w:t>
-      </w:r>
-    </w:p>
-    <w:p>
-      <w:pPr>
-        <w:rPr>
-          <w:u w:val="single"/>
-          <w:lang w:eastAsia="en-US"/>
-        </w:rPr>
-      </w:pPr>
-    </w:p>
-    <w:p>
-      <w:pPr>
-        <w:rPr>
-          <w:lang w:eastAsia="en-US"/>
-        </w:rPr>
-      </w:pPr>
-      <w:r>
-        <w:rPr>
-          <w:lang w:eastAsia="en-US"/>
-        </w:rPr>
-        <w:t>Rédaction des stratégies de test</w:t>
-      </w:r>
-    </w:p>
-    <w:p>
-      <w:pPr>
-        <w:rPr>
-          <w:lang w:eastAsia="en-US"/>
-        </w:rPr>
-      </w:pPr>
-    </w:p>
-    <w:p>
-      <w:pPr>
-        <w:rPr>
-          <w:u w:val="single"/>
-          <w:lang w:eastAsia="en-US"/>
-        </w:rPr>
-      </w:pPr>
-      <w:r>
-        <w:rPr>
-          <w:u w:val="single"/>
-          <w:lang w:eastAsia="en-US"/>
-        </w:rPr>
-        <w:t>Marc-Antoine Béchard</w:t>
-      </w:r>
-    </w:p>
-    <w:p>
-      <w:pPr>
-        <w:rPr>
-          <w:lang w:eastAsia="en-US"/>
-        </w:rPr>
-      </w:pPr>
-    </w:p>
-    <w:p>
-      <w:pPr>
-        <w:rPr>
-          <w:lang w:eastAsia="en-US"/>
-        </w:rPr>
-      </w:pPr>
-      <w:proofErr w:type="spellStart"/>
-      <w:r>
-        <w:rPr>
-          <w:lang w:eastAsia="en-US"/>
-        </w:rPr>
-        <w:t>JsonUtils</w:t>
-      </w:r>
-      <w:proofErr w:type="spellEnd"/>
-    </w:p>
-    <w:p>
-      <w:pPr>
-        <w:rPr>
-          <w:lang w:eastAsia="en-US"/>
-        </w:rPr>
-      </w:pPr>
     </w:p>
     <w:p/>
     <w:p>
@@ -3454,6 +3619,119 @@
     </w:lvl>
   </w:abstractNum>
   <w:abstractNum w:abstractNumId="5" w15:restartNumberingAfterBreak="0">
+    <w:nsid w:val="346968D3"/>
+    <w:multiLevelType w:val="hybridMultilevel"/>
+    <w:tmpl w:val="4544BD3A"/>
+    <w:lvl w:ilvl="0" w:tplc="10090001">
+      <w:start w:val="1"/>
+      <w:numFmt w:val="bullet"/>
+      <w:lvlText w:val=""/>
+      <w:lvlJc w:val="left"/>
+      <w:pPr>
+        <w:ind w:left="360" w:hanging="360"/>
+      </w:pPr>
+      <w:rPr>
+        <w:rFonts w:ascii="Symbol" w:hAnsi="Symbol" w:hint="default"/>
+      </w:rPr>
+    </w:lvl>
+    <w:lvl w:ilvl="1" w:tplc="10090003">
+      <w:start w:val="1"/>
+      <w:numFmt w:val="bullet"/>
+      <w:lvlText w:val="o"/>
+      <w:lvlJc w:val="left"/>
+      <w:pPr>
+        <w:ind w:left="1080" w:hanging="360"/>
+      </w:pPr>
+      <w:rPr>
+        <w:rFonts w:ascii="Courier New" w:hAnsi="Courier New" w:cs="Courier New" w:hint="default"/>
+      </w:rPr>
+    </w:lvl>
+    <w:lvl w:ilvl="2" w:tplc="10090005">
+      <w:start w:val="1"/>
+      <w:numFmt w:val="bullet"/>
+      <w:lvlText w:val=""/>
+      <w:lvlJc w:val="left"/>
+      <w:pPr>
+        <w:ind w:left="1800" w:hanging="360"/>
+      </w:pPr>
+      <w:rPr>
+        <w:rFonts w:ascii="Wingdings" w:hAnsi="Wingdings" w:hint="default"/>
+      </w:rPr>
+    </w:lvl>
+    <w:lvl w:ilvl="3" w:tplc="10090001">
+      <w:start w:val="1"/>
+      <w:numFmt w:val="bullet"/>
+      <w:lvlText w:val=""/>
+      <w:lvlJc w:val="left"/>
+      <w:pPr>
+        <w:ind w:left="2520" w:hanging="360"/>
+      </w:pPr>
+      <w:rPr>
+        <w:rFonts w:ascii="Symbol" w:hAnsi="Symbol" w:hint="default"/>
+      </w:rPr>
+    </w:lvl>
+    <w:lvl w:ilvl="4" w:tplc="10090003">
+      <w:start w:val="1"/>
+      <w:numFmt w:val="bullet"/>
+      <w:lvlText w:val="o"/>
+      <w:lvlJc w:val="left"/>
+      <w:pPr>
+        <w:ind w:left="3240" w:hanging="360"/>
+      </w:pPr>
+      <w:rPr>
+        <w:rFonts w:ascii="Courier New" w:hAnsi="Courier New" w:cs="Courier New" w:hint="default"/>
+      </w:rPr>
+    </w:lvl>
+    <w:lvl w:ilvl="5" w:tplc="10090005">
+      <w:start w:val="1"/>
+      <w:numFmt w:val="bullet"/>
+      <w:lvlText w:val=""/>
+      <w:lvlJc w:val="left"/>
+      <w:pPr>
+        <w:ind w:left="3960" w:hanging="360"/>
+      </w:pPr>
+      <w:rPr>
+        <w:rFonts w:ascii="Wingdings" w:hAnsi="Wingdings" w:hint="default"/>
+      </w:rPr>
+    </w:lvl>
+    <w:lvl w:ilvl="6" w:tplc="10090001">
+      <w:start w:val="1"/>
+      <w:numFmt w:val="bullet"/>
+      <w:lvlText w:val=""/>
+      <w:lvlJc w:val="left"/>
+      <w:pPr>
+        <w:ind w:left="4680" w:hanging="360"/>
+      </w:pPr>
+      <w:rPr>
+        <w:rFonts w:ascii="Symbol" w:hAnsi="Symbol" w:hint="default"/>
+      </w:rPr>
+    </w:lvl>
+    <w:lvl w:ilvl="7" w:tplc="10090003">
+      <w:start w:val="1"/>
+      <w:numFmt w:val="bullet"/>
+      <w:lvlText w:val="o"/>
+      <w:lvlJc w:val="left"/>
+      <w:pPr>
+        <w:ind w:left="5400" w:hanging="360"/>
+      </w:pPr>
+      <w:rPr>
+        <w:rFonts w:ascii="Courier New" w:hAnsi="Courier New" w:cs="Courier New" w:hint="default"/>
+      </w:rPr>
+    </w:lvl>
+    <w:lvl w:ilvl="8" w:tplc="10090005">
+      <w:start w:val="1"/>
+      <w:numFmt w:val="bullet"/>
+      <w:lvlText w:val=""/>
+      <w:lvlJc w:val="left"/>
+      <w:pPr>
+        <w:ind w:left="6120" w:hanging="360"/>
+      </w:pPr>
+      <w:rPr>
+        <w:rFonts w:ascii="Wingdings" w:hAnsi="Wingdings" w:hint="default"/>
+      </w:rPr>
+    </w:lvl>
+  </w:abstractNum>
+  <w:abstractNum w:abstractNumId="6" w15:restartNumberingAfterBreak="0">
     <w:nsid w:val="39CF6FE0"/>
     <w:multiLevelType w:val="hybridMultilevel"/>
     <w:tmpl w:val="A4EC5C4E"/>
@@ -3539,7 +3817,7 @@
       </w:pPr>
     </w:lvl>
   </w:abstractNum>
-  <w:abstractNum w:abstractNumId="6" w15:restartNumberingAfterBreak="0">
+  <w:abstractNum w:abstractNumId="7" w15:restartNumberingAfterBreak="0">
     <w:nsid w:val="3CA96169"/>
     <w:multiLevelType w:val="hybridMultilevel"/>
     <w:tmpl w:val="6736E40E"/>
@@ -3628,7 +3906,7 @@
       </w:pPr>
     </w:lvl>
   </w:abstractNum>
-  <w:abstractNum w:abstractNumId="7" w15:restartNumberingAfterBreak="0">
+  <w:abstractNum w:abstractNumId="8" w15:restartNumberingAfterBreak="0">
     <w:nsid w:val="4398518D"/>
     <w:multiLevelType w:val="hybridMultilevel"/>
     <w:tmpl w:val="A4EC5C4E"/>
@@ -3714,7 +3992,7 @@
       </w:pPr>
     </w:lvl>
   </w:abstractNum>
-  <w:abstractNum w:abstractNumId="8" w15:restartNumberingAfterBreak="0">
+  <w:abstractNum w:abstractNumId="9" w15:restartNumberingAfterBreak="0">
     <w:nsid w:val="5B4C3513"/>
     <w:multiLevelType w:val="multilevel"/>
     <w:tmpl w:val="CD8020B0"/>
@@ -3836,7 +4114,7 @@
       </w:pPr>
     </w:lvl>
   </w:abstractNum>
-  <w:abstractNum w:abstractNumId="9" w15:restartNumberingAfterBreak="0">
+  <w:abstractNum w:abstractNumId="10" w15:restartNumberingAfterBreak="0">
     <w:nsid w:val="75D77C9A"/>
     <w:multiLevelType w:val="multilevel"/>
     <w:tmpl w:val="082C0262"/>
@@ -3977,10 +4255,10 @@
     </w:lvl>
   </w:abstractNum>
   <w:num w:numId="1">
-    <w:abstractNumId w:val="9"/>
+    <w:abstractNumId w:val="10"/>
   </w:num>
   <w:num w:numId="2">
-    <w:abstractNumId w:val="8"/>
+    <w:abstractNumId w:val="9"/>
   </w:num>
   <w:num w:numId="3">
     <w:abstractNumId w:val="4"/>
@@ -3989,22 +4267,34 @@
     <w:abstractNumId w:val="0"/>
   </w:num>
   <w:num w:numId="5">
-    <w:abstractNumId w:val="5"/>
+    <w:abstractNumId w:val="6"/>
   </w:num>
   <w:num w:numId="6">
-    <w:abstractNumId w:val="6"/>
+    <w:abstractNumId w:val="7"/>
   </w:num>
   <w:num w:numId="7">
     <w:abstractNumId w:val="1"/>
   </w:num>
   <w:num w:numId="8">
-    <w:abstractNumId w:val="7"/>
+    <w:abstractNumId w:val="8"/>
   </w:num>
   <w:num w:numId="9">
     <w:abstractNumId w:val="3"/>
   </w:num>
   <w:num w:numId="10">
     <w:abstractNumId w:val="2"/>
+  </w:num>
+  <w:num w:numId="11">
+    <w:abstractNumId w:val="5"/>
+    <w:lvlOverride w:ilvl="0"/>
+    <w:lvlOverride w:ilvl="1"/>
+    <w:lvlOverride w:ilvl="2"/>
+    <w:lvlOverride w:ilvl="3"/>
+    <w:lvlOverride w:ilvl="4"/>
+    <w:lvlOverride w:ilvl="5"/>
+    <w:lvlOverride w:ilvl="6"/>
+    <w:lvlOverride w:ilvl="7"/>
+    <w:lvlOverride w:ilvl="8"/>
   </w:num>
 </w:numbering>
 </file>
@@ -4823,7 +5113,7 @@
 </file>
 
 <file path=customXml/itemProps1.xml><?xml version="1.0" encoding="utf-8"?>
-<ds:datastoreItem xmlns:ds="http://schemas.openxmlformats.org/officeDocument/2006/customXml" ds:itemID="{727FF219-AAD4-41D1-B454-EC8FF2248547}">
+<ds:datastoreItem xmlns:ds="http://schemas.openxmlformats.org/officeDocument/2006/customXml" ds:itemID="{C782A960-9C43-4F82-AEEA-650F16805795}">
   <ds:schemaRefs>
     <ds:schemaRef ds:uri="http://schemas.openxmlformats.org/officeDocument/2006/bibliography"/>
   </ds:schemaRefs>

</xml_diff>